<commit_message>
creating the messages foder automatically
</commit_message>
<xml_diff>
--- a/Szakdolgozat_pz20tk.docx
+++ b/Szakdolgozat_pz20tk.docx
@@ -3705,14 +3705,27 @@
       <w:r>
         <w:t>A multipass egy platform független eszköz, amivel felhő stílusú virtuális gépeket lehet létrehozni.</w:t>
       </w:r>
-      <w:hyperlink r:id="rId16" w:history="1">
-        <w:r>
-          <w:rPr>
-            <w:rStyle w:val="Hyperlink"/>
-          </w:rPr>
-          <w:t>https://multipass.run/</w:t>
-        </w:r>
-      </w:hyperlink>
+      <w:r>
+        <w:fldChar w:fldCharType="begin"/>
+      </w:r>
+      <w:r>
+        <w:instrText>HYPERLINK "https://multipass.run/"</w:instrText>
+      </w:r>
+      <w:r>
+        <w:fldChar w:fldCharType="separate"/>
+      </w:r>
+      <w:r>
+        <w:rPr>
+          <w:rStyle w:val="Hyperlink"/>
+        </w:rPr>
+        <w:t>https://multipass.run/</w:t>
+      </w:r>
+      <w:r>
+        <w:rPr>
+          <w:rStyle w:val="Hyperlink"/>
+        </w:rPr>
+        <w:fldChar w:fldCharType="end"/>
+      </w:r>
       <w:r>
         <w:t xml:space="preserve"> Azon kívül, hogy ámogatja a személyes konfigurációt cloud-init interfészen keresztül, egy nagy kép könyvtárral érkezik amiből szabadon lehet külömböző célokra </w:t>
       </w:r>
@@ -3934,6 +3947,7 @@
         </w:rPr>
         <w:t xml:space="preserve">: </w:t>
       </w:r>
+      <w:proofErr w:type="spellStart"/>
       <w:r>
         <w:rPr>
           <w:rFonts w:ascii="Consolas" w:eastAsia="Times New Roman" w:hAnsi="Consolas" w:cs="Times New Roman"/>
@@ -3944,6 +3958,7 @@
         </w:rPr>
         <w:t>vmuser</w:t>
       </w:r>
+      <w:proofErr w:type="spellEnd"/>
     </w:p>
     <w:p>
       <w:pPr>
@@ -3968,6 +3983,7 @@
         </w:rPr>
         <w:t xml:space="preserve">    </w:t>
       </w:r>
+      <w:proofErr w:type="spellStart"/>
       <w:r>
         <w:rPr>
           <w:rFonts w:ascii="Consolas" w:eastAsia="Times New Roman" w:hAnsi="Consolas" w:cs="Times New Roman"/>
@@ -3978,6 +3994,7 @@
         </w:rPr>
         <w:t>sudo</w:t>
       </w:r>
+      <w:proofErr w:type="spellEnd"/>
       <w:r>
         <w:rPr>
           <w:rFonts w:ascii="Consolas" w:eastAsia="Times New Roman" w:hAnsi="Consolas" w:cs="Times New Roman"/>
@@ -4022,6 +4039,7 @@
         </w:rPr>
         <w:t xml:space="preserve">    </w:t>
       </w:r>
+      <w:proofErr w:type="spellStart"/>
       <w:r>
         <w:rPr>
           <w:rFonts w:ascii="Consolas" w:eastAsia="Times New Roman" w:hAnsi="Consolas" w:cs="Times New Roman"/>
@@ -4032,6 +4050,7 @@
         </w:rPr>
         <w:t>ssh_authorized_keys</w:t>
       </w:r>
+      <w:proofErr w:type="spellEnd"/>
       <w:r>
         <w:rPr>
           <w:rFonts w:ascii="Consolas" w:eastAsia="Times New Roman" w:hAnsi="Consolas" w:cs="Times New Roman"/>
@@ -4185,15 +4204,27 @@
           <w:lang w:val="en-GB" w:eastAsia="en-GB"/>
         </w:rPr>
       </w:pPr>
-      <w:r>
-        <w:rPr>
-          <w:rFonts w:ascii="Consolas" w:eastAsia="Times New Roman" w:hAnsi="Consolas" w:cs="Times New Roman"/>
-          <w:color w:val="CCCCCC"/>
-          <w:sz w:val="21"/>
-          <w:szCs w:val="21"/>
-          <w:lang w:val="en-GB" w:eastAsia="en-GB"/>
-        </w:rPr>
-        <w:t xml:space="preserve">multipass list </w:t>
+      <w:proofErr w:type="spellStart"/>
+      <w:r>
+        <w:rPr>
+          <w:rFonts w:ascii="Consolas" w:eastAsia="Times New Roman" w:hAnsi="Consolas" w:cs="Times New Roman"/>
+          <w:color w:val="CCCCCC"/>
+          <w:sz w:val="21"/>
+          <w:szCs w:val="21"/>
+          <w:lang w:val="en-GB" w:eastAsia="en-GB"/>
+        </w:rPr>
+        <w:t>multipass</w:t>
+      </w:r>
+      <w:proofErr w:type="spellEnd"/>
+      <w:r>
+        <w:rPr>
+          <w:rFonts w:ascii="Consolas" w:eastAsia="Times New Roman" w:hAnsi="Consolas" w:cs="Times New Roman"/>
+          <w:color w:val="CCCCCC"/>
+          <w:sz w:val="21"/>
+          <w:szCs w:val="21"/>
+          <w:lang w:val="en-GB" w:eastAsia="en-GB"/>
+        </w:rPr>
+        <w:t xml:space="preserve"> list </w:t>
       </w:r>
       <w:r>
         <w:rPr>
@@ -4215,6 +4246,7 @@
         </w:rPr>
         <w:t xml:space="preserve"> </w:t>
       </w:r>
+      <w:proofErr w:type="spellStart"/>
       <w:r>
         <w:rPr>
           <w:rFonts w:ascii="Consolas" w:eastAsia="Times New Roman" w:hAnsi="Consolas" w:cs="Times New Roman"/>
@@ -4225,15 +4257,27 @@
         </w:rPr>
         <w:t>findstr</w:t>
       </w:r>
-      <w:r>
-        <w:rPr>
-          <w:rFonts w:ascii="Consolas" w:eastAsia="Times New Roman" w:hAnsi="Consolas" w:cs="Times New Roman"/>
-          <w:color w:val="CCCCCC"/>
-          <w:sz w:val="21"/>
-          <w:szCs w:val="21"/>
-          <w:lang w:val="en-GB" w:eastAsia="en-GB"/>
-        </w:rPr>
-        <w:t xml:space="preserve"> /C:</w:t>
+      <w:proofErr w:type="spellEnd"/>
+      <w:r>
+        <w:rPr>
+          <w:rFonts w:ascii="Consolas" w:eastAsia="Times New Roman" w:hAnsi="Consolas" w:cs="Times New Roman"/>
+          <w:color w:val="CCCCCC"/>
+          <w:sz w:val="21"/>
+          <w:szCs w:val="21"/>
+          <w:lang w:val="en-GB" w:eastAsia="en-GB"/>
+        </w:rPr>
+        <w:t xml:space="preserve"> /</w:t>
+      </w:r>
+      <w:proofErr w:type="spellStart"/>
+      <w:r>
+        <w:rPr>
+          <w:rFonts w:ascii="Consolas" w:eastAsia="Times New Roman" w:hAnsi="Consolas" w:cs="Times New Roman"/>
+          <w:color w:val="CCCCCC"/>
+          <w:sz w:val="21"/>
+          <w:szCs w:val="21"/>
+          <w:lang w:val="en-GB" w:eastAsia="en-GB"/>
+        </w:rPr>
+        <w:t>C:</w:t>
       </w:r>
       <w:r>
         <w:rPr>
@@ -4243,7 +4287,18 @@
           <w:szCs w:val="21"/>
           <w:lang w:val="en-GB" w:eastAsia="en-GB"/>
         </w:rPr>
-        <w:t>"MosquittoBroker"</w:t>
+        <w:t>"MosquittoBroker</w:t>
+      </w:r>
+      <w:proofErr w:type="spellEnd"/>
+      <w:r>
+        <w:rPr>
+          <w:rFonts w:ascii="Consolas" w:eastAsia="Times New Roman" w:hAnsi="Consolas" w:cs="Times New Roman"/>
+          <w:color w:val="CE9178"/>
+          <w:sz w:val="21"/>
+          <w:szCs w:val="21"/>
+          <w:lang w:val="en-GB" w:eastAsia="en-GB"/>
+        </w:rPr>
+        <w:t>"</w:t>
       </w:r>
       <w:r>
         <w:rPr>
@@ -4265,6 +4320,7 @@
         </w:rPr>
         <w:t>&gt;</w:t>
       </w:r>
+      <w:proofErr w:type="spellStart"/>
       <w:r>
         <w:rPr>
           <w:rFonts w:ascii="Consolas" w:eastAsia="Times New Roman" w:hAnsi="Consolas" w:cs="Times New Roman"/>
@@ -4275,6 +4331,7 @@
         </w:rPr>
         <w:t>nul</w:t>
       </w:r>
+      <w:proofErr w:type="spellEnd"/>
     </w:p>
     <w:p>
       <w:pPr>
@@ -4317,7 +4374,29 @@
           <w:szCs w:val="21"/>
           <w:lang w:val="en-GB" w:eastAsia="en-GB"/>
         </w:rPr>
-        <w:t>%errorlevel%</w:t>
+        <w:t>%</w:t>
+      </w:r>
+      <w:proofErr w:type="spellStart"/>
+      <w:r>
+        <w:rPr>
+          <w:rFonts w:ascii="Consolas" w:eastAsia="Times New Roman" w:hAnsi="Consolas" w:cs="Times New Roman"/>
+          <w:color w:val="9CDCFE"/>
+          <w:sz w:val="21"/>
+          <w:szCs w:val="21"/>
+          <w:lang w:val="en-GB" w:eastAsia="en-GB"/>
+        </w:rPr>
+        <w:t>errorlevel</w:t>
+      </w:r>
+      <w:proofErr w:type="spellEnd"/>
+      <w:r>
+        <w:rPr>
+          <w:rFonts w:ascii="Consolas" w:eastAsia="Times New Roman" w:hAnsi="Consolas" w:cs="Times New Roman"/>
+          <w:color w:val="9CDCFE"/>
+          <w:sz w:val="21"/>
+          <w:szCs w:val="21"/>
+          <w:lang w:val="en-GB" w:eastAsia="en-GB"/>
+        </w:rPr>
+        <w:t>%</w:t>
       </w:r>
       <w:r>
         <w:rPr>
@@ -4329,6 +4408,7 @@
         </w:rPr>
         <w:t xml:space="preserve"> </w:t>
       </w:r>
+      <w:proofErr w:type="spellStart"/>
       <w:r>
         <w:rPr>
           <w:rFonts w:ascii="Consolas" w:eastAsia="Times New Roman" w:hAnsi="Consolas" w:cs="Times New Roman"/>
@@ -4339,6 +4419,7 @@
         </w:rPr>
         <w:t>neq</w:t>
       </w:r>
+      <w:proofErr w:type="spellEnd"/>
       <w:r>
         <w:rPr>
           <w:rFonts w:ascii="Consolas" w:eastAsia="Times New Roman" w:hAnsi="Consolas" w:cs="Times New Roman"/>
@@ -4391,7 +4472,51 @@
           <w:szCs w:val="21"/>
           <w:lang w:val="en-GB" w:eastAsia="en-GB"/>
         </w:rPr>
-        <w:t>    multipass launch appliance:mosquitto -n MosquittoBroker</w:t>
+        <w:t xml:space="preserve">    </w:t>
+      </w:r>
+      <w:proofErr w:type="spellStart"/>
+      <w:r>
+        <w:rPr>
+          <w:rFonts w:ascii="Consolas" w:eastAsia="Times New Roman" w:hAnsi="Consolas" w:cs="Times New Roman"/>
+          <w:color w:val="CCCCCC"/>
+          <w:sz w:val="21"/>
+          <w:szCs w:val="21"/>
+          <w:lang w:val="en-GB" w:eastAsia="en-GB"/>
+        </w:rPr>
+        <w:t>multipass</w:t>
+      </w:r>
+      <w:proofErr w:type="spellEnd"/>
+      <w:r>
+        <w:rPr>
+          <w:rFonts w:ascii="Consolas" w:eastAsia="Times New Roman" w:hAnsi="Consolas" w:cs="Times New Roman"/>
+          <w:color w:val="CCCCCC"/>
+          <w:sz w:val="21"/>
+          <w:szCs w:val="21"/>
+          <w:lang w:val="en-GB" w:eastAsia="en-GB"/>
+        </w:rPr>
+        <w:t xml:space="preserve"> launch </w:t>
+      </w:r>
+      <w:proofErr w:type="spellStart"/>
+      <w:r>
+        <w:rPr>
+          <w:rFonts w:ascii="Consolas" w:eastAsia="Times New Roman" w:hAnsi="Consolas" w:cs="Times New Roman"/>
+          <w:color w:val="CCCCCC"/>
+          <w:sz w:val="21"/>
+          <w:szCs w:val="21"/>
+          <w:lang w:val="en-GB" w:eastAsia="en-GB"/>
+        </w:rPr>
+        <w:t>appliance:mosquitto</w:t>
+      </w:r>
+      <w:proofErr w:type="spellEnd"/>
+      <w:r>
+        <w:rPr>
+          <w:rFonts w:ascii="Consolas" w:eastAsia="Times New Roman" w:hAnsi="Consolas" w:cs="Times New Roman"/>
+          <w:color w:val="CCCCCC"/>
+          <w:sz w:val="21"/>
+          <w:szCs w:val="21"/>
+          <w:lang w:val="en-GB" w:eastAsia="en-GB"/>
+        </w:rPr>
+        <w:t xml:space="preserve"> -n MosquittoBroker</w:t>
       </w:r>
     </w:p>
     <w:p>
@@ -4493,7 +4618,29 @@
           <w:szCs w:val="21"/>
           <w:lang w:val="en-GB" w:eastAsia="en-GB"/>
         </w:rPr>
-        <w:t xml:space="preserve">    multipass </w:t>
+        <w:t xml:space="preserve">    </w:t>
+      </w:r>
+      <w:proofErr w:type="spellStart"/>
+      <w:r>
+        <w:rPr>
+          <w:rFonts w:ascii="Consolas" w:eastAsia="Times New Roman" w:hAnsi="Consolas" w:cs="Times New Roman"/>
+          <w:color w:val="CCCCCC"/>
+          <w:sz w:val="21"/>
+          <w:szCs w:val="21"/>
+          <w:lang w:val="en-GB" w:eastAsia="en-GB"/>
+        </w:rPr>
+        <w:t>multipass</w:t>
+      </w:r>
+      <w:proofErr w:type="spellEnd"/>
+      <w:r>
+        <w:rPr>
+          <w:rFonts w:ascii="Consolas" w:eastAsia="Times New Roman" w:hAnsi="Consolas" w:cs="Times New Roman"/>
+          <w:color w:val="CCCCCC"/>
+          <w:sz w:val="21"/>
+          <w:szCs w:val="21"/>
+          <w:lang w:val="en-GB" w:eastAsia="en-GB"/>
+        </w:rPr>
+        <w:t xml:space="preserve"> </w:t>
       </w:r>
       <w:r>
         <w:rPr>
@@ -4600,6 +4747,7 @@
           <w:lang w:val="en-GB" w:eastAsia="en-GB"/>
         </w:rPr>
       </w:pPr>
+      <w:proofErr w:type="spellStart"/>
       <w:r>
         <w:rPr>
           <w:rFonts w:ascii="Consolas" w:eastAsia="Times New Roman" w:hAnsi="Consolas" w:cs="Times New Roman"/>
@@ -4611,6 +4759,7 @@
         <w:lastRenderedPageBreak/>
         <w:t>sudo</w:t>
       </w:r>
+      <w:proofErr w:type="spellEnd"/>
       <w:r>
         <w:rPr>
           <w:rFonts w:ascii="Consolas" w:eastAsia="Times New Roman" w:hAnsi="Consolas" w:cs="Times New Roman"/>
@@ -4649,8 +4798,42 @@
           <w:szCs w:val="21"/>
           <w:lang w:val="en-GB" w:eastAsia="en-GB"/>
         </w:rPr>
-        <w:t>/var/snap/mosquitto/common/mosquitto_example.conf</w:t>
-      </w:r>
+        <w:t>/var/snap/</w:t>
+      </w:r>
+      <w:proofErr w:type="spellStart"/>
+      <w:r>
+        <w:rPr>
+          <w:rFonts w:ascii="Consolas" w:eastAsia="Times New Roman" w:hAnsi="Consolas" w:cs="Times New Roman"/>
+          <w:color w:val="CE9178"/>
+          <w:sz w:val="21"/>
+          <w:szCs w:val="21"/>
+          <w:lang w:val="en-GB" w:eastAsia="en-GB"/>
+        </w:rPr>
+        <w:t>mosquitto</w:t>
+      </w:r>
+      <w:proofErr w:type="spellEnd"/>
+      <w:r>
+        <w:rPr>
+          <w:rFonts w:ascii="Consolas" w:eastAsia="Times New Roman" w:hAnsi="Consolas" w:cs="Times New Roman"/>
+          <w:color w:val="CE9178"/>
+          <w:sz w:val="21"/>
+          <w:szCs w:val="21"/>
+          <w:lang w:val="en-GB" w:eastAsia="en-GB"/>
+        </w:rPr>
+        <w:t>/common/</w:t>
+      </w:r>
+      <w:proofErr w:type="spellStart"/>
+      <w:r>
+        <w:rPr>
+          <w:rFonts w:ascii="Consolas" w:eastAsia="Times New Roman" w:hAnsi="Consolas" w:cs="Times New Roman"/>
+          <w:color w:val="CE9178"/>
+          <w:sz w:val="21"/>
+          <w:szCs w:val="21"/>
+          <w:lang w:val="en-GB" w:eastAsia="en-GB"/>
+        </w:rPr>
+        <w:t>mosquitto_example.conf</w:t>
+      </w:r>
+      <w:proofErr w:type="spellEnd"/>
       <w:r>
         <w:rPr>
           <w:rFonts w:ascii="Consolas" w:eastAsia="Times New Roman" w:hAnsi="Consolas" w:cs="Times New Roman"/>
@@ -4669,8 +4852,42 @@
           <w:szCs w:val="21"/>
           <w:lang w:val="en-GB" w:eastAsia="en-GB"/>
         </w:rPr>
-        <w:t>/var/snap/mosquitto/common/mosquitto.conf</w:t>
-      </w:r>
+        <w:t>/var/snap/</w:t>
+      </w:r>
+      <w:proofErr w:type="spellStart"/>
+      <w:r>
+        <w:rPr>
+          <w:rFonts w:ascii="Consolas" w:eastAsia="Times New Roman" w:hAnsi="Consolas" w:cs="Times New Roman"/>
+          <w:color w:val="CE9178"/>
+          <w:sz w:val="21"/>
+          <w:szCs w:val="21"/>
+          <w:lang w:val="en-GB" w:eastAsia="en-GB"/>
+        </w:rPr>
+        <w:t>mosquitto</w:t>
+      </w:r>
+      <w:proofErr w:type="spellEnd"/>
+      <w:r>
+        <w:rPr>
+          <w:rFonts w:ascii="Consolas" w:eastAsia="Times New Roman" w:hAnsi="Consolas" w:cs="Times New Roman"/>
+          <w:color w:val="CE9178"/>
+          <w:sz w:val="21"/>
+          <w:szCs w:val="21"/>
+          <w:lang w:val="en-GB" w:eastAsia="en-GB"/>
+        </w:rPr>
+        <w:t>/common/</w:t>
+      </w:r>
+      <w:proofErr w:type="spellStart"/>
+      <w:r>
+        <w:rPr>
+          <w:rFonts w:ascii="Consolas" w:eastAsia="Times New Roman" w:hAnsi="Consolas" w:cs="Times New Roman"/>
+          <w:color w:val="CE9178"/>
+          <w:sz w:val="21"/>
+          <w:szCs w:val="21"/>
+          <w:lang w:val="en-GB" w:eastAsia="en-GB"/>
+        </w:rPr>
+        <w:t>mosquitto.conf</w:t>
+      </w:r>
+      <w:proofErr w:type="spellEnd"/>
     </w:p>
     <w:p>
       <w:pPr>
@@ -4759,6 +4976,7 @@
         </w:rPr>
         <w:t xml:space="preserve"> </w:t>
       </w:r>
+      <w:proofErr w:type="spellStart"/>
       <w:r>
         <w:rPr>
           <w:rFonts w:ascii="Consolas" w:eastAsia="Times New Roman" w:hAnsi="Consolas" w:cs="Times New Roman"/>
@@ -4769,6 +4987,7 @@
         </w:rPr>
         <w:t>sudo</w:t>
       </w:r>
+      <w:proofErr w:type="spellEnd"/>
       <w:r>
         <w:rPr>
           <w:rFonts w:ascii="Consolas" w:eastAsia="Times New Roman" w:hAnsi="Consolas" w:cs="Times New Roman"/>
@@ -4827,8 +5046,42 @@
           <w:szCs w:val="21"/>
           <w:lang w:val="en-GB" w:eastAsia="en-GB"/>
         </w:rPr>
-        <w:t>/var/snap/mosquitto/common/mosquitto.conf</w:t>
-      </w:r>
+        <w:t>/var/snap/</w:t>
+      </w:r>
+      <w:proofErr w:type="spellStart"/>
+      <w:r>
+        <w:rPr>
+          <w:rFonts w:ascii="Consolas" w:eastAsia="Times New Roman" w:hAnsi="Consolas" w:cs="Times New Roman"/>
+          <w:color w:val="CE9178"/>
+          <w:sz w:val="21"/>
+          <w:szCs w:val="21"/>
+          <w:lang w:val="en-GB" w:eastAsia="en-GB"/>
+        </w:rPr>
+        <w:t>mosquitto</w:t>
+      </w:r>
+      <w:proofErr w:type="spellEnd"/>
+      <w:r>
+        <w:rPr>
+          <w:rFonts w:ascii="Consolas" w:eastAsia="Times New Roman" w:hAnsi="Consolas" w:cs="Times New Roman"/>
+          <w:color w:val="CE9178"/>
+          <w:sz w:val="21"/>
+          <w:szCs w:val="21"/>
+          <w:lang w:val="en-GB" w:eastAsia="en-GB"/>
+        </w:rPr>
+        <w:t>/common/</w:t>
+      </w:r>
+      <w:proofErr w:type="spellStart"/>
+      <w:r>
+        <w:rPr>
+          <w:rFonts w:ascii="Consolas" w:eastAsia="Times New Roman" w:hAnsi="Consolas" w:cs="Times New Roman"/>
+          <w:color w:val="CE9178"/>
+          <w:sz w:val="21"/>
+          <w:szCs w:val="21"/>
+          <w:lang w:val="en-GB" w:eastAsia="en-GB"/>
+        </w:rPr>
+        <w:t>mosquitto.conf</w:t>
+      </w:r>
+      <w:proofErr w:type="spellEnd"/>
       <w:r>
         <w:rPr>
           <w:rFonts w:ascii="Consolas" w:eastAsia="Times New Roman" w:hAnsi="Consolas" w:cs="Times New Roman"/>
@@ -4925,7 +5178,29 @@
           <w:szCs w:val="21"/>
           <w:lang w:val="en-GB" w:eastAsia="en-GB"/>
         </w:rPr>
-        <w:t>"allow_anonymous true"</w:t>
+        <w:t>"</w:t>
+      </w:r>
+      <w:proofErr w:type="spellStart"/>
+      <w:r>
+        <w:rPr>
+          <w:rFonts w:ascii="Consolas" w:eastAsia="Times New Roman" w:hAnsi="Consolas" w:cs="Times New Roman"/>
+          <w:color w:val="CE9178"/>
+          <w:sz w:val="21"/>
+          <w:szCs w:val="21"/>
+          <w:lang w:val="en-GB" w:eastAsia="en-GB"/>
+        </w:rPr>
+        <w:t>allow_anonymous</w:t>
+      </w:r>
+      <w:proofErr w:type="spellEnd"/>
+      <w:r>
+        <w:rPr>
+          <w:rFonts w:ascii="Consolas" w:eastAsia="Times New Roman" w:hAnsi="Consolas" w:cs="Times New Roman"/>
+          <w:color w:val="CE9178"/>
+          <w:sz w:val="21"/>
+          <w:szCs w:val="21"/>
+          <w:lang w:val="en-GB" w:eastAsia="en-GB"/>
+        </w:rPr>
+        <w:t xml:space="preserve"> true"</w:t>
       </w:r>
       <w:r>
         <w:rPr>
@@ -4957,6 +5232,7 @@
         </w:rPr>
         <w:t xml:space="preserve"> </w:t>
       </w:r>
+      <w:proofErr w:type="spellStart"/>
       <w:r>
         <w:rPr>
           <w:rFonts w:ascii="Consolas" w:eastAsia="Times New Roman" w:hAnsi="Consolas" w:cs="Times New Roman"/>
@@ -4967,6 +5243,7 @@
         </w:rPr>
         <w:t>sudo</w:t>
       </w:r>
+      <w:proofErr w:type="spellEnd"/>
       <w:r>
         <w:rPr>
           <w:rFonts w:ascii="Consolas" w:eastAsia="Times New Roman" w:hAnsi="Consolas" w:cs="Times New Roman"/>
@@ -5025,8 +5302,42 @@
           <w:szCs w:val="21"/>
           <w:lang w:val="en-GB" w:eastAsia="en-GB"/>
         </w:rPr>
-        <w:t>/var/snap/mosquitto/common/mosquitto.conf</w:t>
-      </w:r>
+        <w:t>/var/snap/</w:t>
+      </w:r>
+      <w:proofErr w:type="spellStart"/>
+      <w:r>
+        <w:rPr>
+          <w:rFonts w:ascii="Consolas" w:eastAsia="Times New Roman" w:hAnsi="Consolas" w:cs="Times New Roman"/>
+          <w:color w:val="CE9178"/>
+          <w:sz w:val="21"/>
+          <w:szCs w:val="21"/>
+          <w:lang w:val="en-GB" w:eastAsia="en-GB"/>
+        </w:rPr>
+        <w:t>mosquitto</w:t>
+      </w:r>
+      <w:proofErr w:type="spellEnd"/>
+      <w:r>
+        <w:rPr>
+          <w:rFonts w:ascii="Consolas" w:eastAsia="Times New Roman" w:hAnsi="Consolas" w:cs="Times New Roman"/>
+          <w:color w:val="CE9178"/>
+          <w:sz w:val="21"/>
+          <w:szCs w:val="21"/>
+          <w:lang w:val="en-GB" w:eastAsia="en-GB"/>
+        </w:rPr>
+        <w:t>/common/</w:t>
+      </w:r>
+      <w:proofErr w:type="spellStart"/>
+      <w:r>
+        <w:rPr>
+          <w:rFonts w:ascii="Consolas" w:eastAsia="Times New Roman" w:hAnsi="Consolas" w:cs="Times New Roman"/>
+          <w:color w:val="CE9178"/>
+          <w:sz w:val="21"/>
+          <w:szCs w:val="21"/>
+          <w:lang w:val="en-GB" w:eastAsia="en-GB"/>
+        </w:rPr>
+        <w:t>mosquitto.conf</w:t>
+      </w:r>
+      <w:proofErr w:type="spellEnd"/>
       <w:r>
         <w:rPr>
           <w:rFonts w:ascii="Consolas" w:eastAsia="Times New Roman" w:hAnsi="Consolas" w:cs="Times New Roman"/>
@@ -5095,6 +5406,7 @@
           <w:lang w:val="en-GB" w:eastAsia="en-GB"/>
         </w:rPr>
       </w:pPr>
+      <w:proofErr w:type="spellStart"/>
       <w:r>
         <w:rPr>
           <w:rFonts w:ascii="Consolas" w:eastAsia="Times New Roman" w:hAnsi="Consolas" w:cs="Times New Roman"/>
@@ -5105,6 +5417,7 @@
         </w:rPr>
         <w:t>sudo</w:t>
       </w:r>
+      <w:proofErr w:type="spellEnd"/>
       <w:r>
         <w:rPr>
           <w:rFonts w:ascii="Consolas" w:eastAsia="Times New Roman" w:hAnsi="Consolas" w:cs="Times New Roman"/>
@@ -5115,6 +5428,7 @@
         </w:rPr>
         <w:t xml:space="preserve"> </w:t>
       </w:r>
+      <w:proofErr w:type="spellStart"/>
       <w:r>
         <w:rPr>
           <w:rFonts w:ascii="Consolas" w:eastAsia="Times New Roman" w:hAnsi="Consolas" w:cs="Times New Roman"/>
@@ -5125,6 +5439,7 @@
         </w:rPr>
         <w:t>systemctl</w:t>
       </w:r>
+      <w:proofErr w:type="spellEnd"/>
       <w:r>
         <w:rPr>
           <w:rFonts w:ascii="Consolas" w:eastAsia="Times New Roman" w:hAnsi="Consolas" w:cs="Times New Roman"/>
@@ -5155,6 +5470,7 @@
         </w:rPr>
         <w:t xml:space="preserve"> </w:t>
       </w:r>
+      <w:proofErr w:type="spellStart"/>
       <w:r>
         <w:rPr>
           <w:rFonts w:ascii="Consolas" w:eastAsia="Times New Roman" w:hAnsi="Consolas" w:cs="Times New Roman"/>
@@ -5165,6 +5481,7 @@
         </w:rPr>
         <w:t>snap.mosquitto.mosquitto.service</w:t>
       </w:r>
+      <w:proofErr w:type="spellEnd"/>
     </w:p>
     <w:p>
       <w:pPr>
@@ -5221,7 +5538,29 @@
           <w:szCs w:val="21"/>
           <w:lang w:val="en-GB" w:eastAsia="en-GB"/>
         </w:rPr>
-        <w:t>"ubuntu:pwd"</w:t>
+        <w:t>"</w:t>
+      </w:r>
+      <w:proofErr w:type="spellStart"/>
+      <w:r>
+        <w:rPr>
+          <w:rFonts w:ascii="Consolas" w:eastAsia="Times New Roman" w:hAnsi="Consolas" w:cs="Times New Roman"/>
+          <w:color w:val="CE9178"/>
+          <w:sz w:val="21"/>
+          <w:szCs w:val="21"/>
+          <w:lang w:val="en-GB" w:eastAsia="en-GB"/>
+        </w:rPr>
+        <w:t>ubuntu:pwd</w:t>
+      </w:r>
+      <w:proofErr w:type="spellEnd"/>
+      <w:r>
+        <w:rPr>
+          <w:rFonts w:ascii="Consolas" w:eastAsia="Times New Roman" w:hAnsi="Consolas" w:cs="Times New Roman"/>
+          <w:color w:val="CE9178"/>
+          <w:sz w:val="21"/>
+          <w:szCs w:val="21"/>
+          <w:lang w:val="en-GB" w:eastAsia="en-GB"/>
+        </w:rPr>
+        <w:t>"</w:t>
       </w:r>
       <w:r>
         <w:rPr>
@@ -5253,6 +5592,7 @@
         </w:rPr>
         <w:t xml:space="preserve"> </w:t>
       </w:r>
+      <w:proofErr w:type="spellStart"/>
       <w:r>
         <w:rPr>
           <w:rFonts w:ascii="Consolas" w:eastAsia="Times New Roman" w:hAnsi="Consolas" w:cs="Times New Roman"/>
@@ -5263,6 +5603,7 @@
         </w:rPr>
         <w:t>sudo</w:t>
       </w:r>
+      <w:proofErr w:type="spellEnd"/>
       <w:r>
         <w:rPr>
           <w:rFonts w:ascii="Consolas" w:eastAsia="Times New Roman" w:hAnsi="Consolas" w:cs="Times New Roman"/>
@@ -5273,6 +5614,7 @@
         </w:rPr>
         <w:t xml:space="preserve"> </w:t>
       </w:r>
+      <w:proofErr w:type="spellStart"/>
       <w:r>
         <w:rPr>
           <w:rFonts w:ascii="Consolas" w:eastAsia="Times New Roman" w:hAnsi="Consolas" w:cs="Times New Roman"/>
@@ -5283,6 +5625,7 @@
         </w:rPr>
         <w:t>chpasswd</w:t>
       </w:r>
+      <w:proofErr w:type="spellEnd"/>
     </w:p>
     <w:p>
       <w:pPr>
@@ -5372,15 +5715,27 @@
           <w:lang w:val="en-GB" w:eastAsia="en-GB"/>
         </w:rPr>
       </w:pPr>
-      <w:r>
-        <w:rPr>
-          <w:rFonts w:ascii="Consolas" w:eastAsia="Times New Roman" w:hAnsi="Consolas" w:cs="Times New Roman"/>
-          <w:color w:val="CCCCCC"/>
-          <w:sz w:val="21"/>
-          <w:szCs w:val="21"/>
-          <w:lang w:val="en-GB" w:eastAsia="en-GB"/>
-        </w:rPr>
-        <w:t>multipass transfer mosquitto_broker_setup.sh MosquittoBroker:/home/ubuntu/mosquitto_broker_setup.sh</w:t>
+      <w:proofErr w:type="spellStart"/>
+      <w:r>
+        <w:rPr>
+          <w:rFonts w:ascii="Consolas" w:eastAsia="Times New Roman" w:hAnsi="Consolas" w:cs="Times New Roman"/>
+          <w:color w:val="CCCCCC"/>
+          <w:sz w:val="21"/>
+          <w:szCs w:val="21"/>
+          <w:lang w:val="en-GB" w:eastAsia="en-GB"/>
+        </w:rPr>
+        <w:t>multipass</w:t>
+      </w:r>
+      <w:proofErr w:type="spellEnd"/>
+      <w:r>
+        <w:rPr>
+          <w:rFonts w:ascii="Consolas" w:eastAsia="Times New Roman" w:hAnsi="Consolas" w:cs="Times New Roman"/>
+          <w:color w:val="CCCCCC"/>
+          <w:sz w:val="21"/>
+          <w:szCs w:val="21"/>
+          <w:lang w:val="en-GB" w:eastAsia="en-GB"/>
+        </w:rPr>
+        <w:t xml:space="preserve"> transfer mosquitto_broker_setup.sh MosquittoBroker:/home/ubuntu/mosquitto_broker_setup.sh</w:t>
       </w:r>
     </w:p>
     <w:p>
@@ -5418,7 +5773,51 @@
           <w:szCs w:val="21"/>
           <w:lang w:val="en-GB" w:eastAsia="en-GB"/>
         </w:rPr>
-        <w:t>    multipass exec MosquittoBroker -- chmod +x /home/ubuntu/mosquitto_broker_setup.sh</w:t>
+        <w:t xml:space="preserve">    </w:t>
+      </w:r>
+      <w:proofErr w:type="spellStart"/>
+      <w:r>
+        <w:rPr>
+          <w:rFonts w:ascii="Consolas" w:eastAsia="Times New Roman" w:hAnsi="Consolas" w:cs="Times New Roman"/>
+          <w:color w:val="CCCCCC"/>
+          <w:sz w:val="21"/>
+          <w:szCs w:val="21"/>
+          <w:lang w:val="en-GB" w:eastAsia="en-GB"/>
+        </w:rPr>
+        <w:t>multipass</w:t>
+      </w:r>
+      <w:proofErr w:type="spellEnd"/>
+      <w:r>
+        <w:rPr>
+          <w:rFonts w:ascii="Consolas" w:eastAsia="Times New Roman" w:hAnsi="Consolas" w:cs="Times New Roman"/>
+          <w:color w:val="CCCCCC"/>
+          <w:sz w:val="21"/>
+          <w:szCs w:val="21"/>
+          <w:lang w:val="en-GB" w:eastAsia="en-GB"/>
+        </w:rPr>
+        <w:t xml:space="preserve"> exec MosquittoBroker -- </w:t>
+      </w:r>
+      <w:proofErr w:type="spellStart"/>
+      <w:r>
+        <w:rPr>
+          <w:rFonts w:ascii="Consolas" w:eastAsia="Times New Roman" w:hAnsi="Consolas" w:cs="Times New Roman"/>
+          <w:color w:val="CCCCCC"/>
+          <w:sz w:val="21"/>
+          <w:szCs w:val="21"/>
+          <w:lang w:val="en-GB" w:eastAsia="en-GB"/>
+        </w:rPr>
+        <w:t>chmod</w:t>
+      </w:r>
+      <w:proofErr w:type="spellEnd"/>
+      <w:r>
+        <w:rPr>
+          <w:rFonts w:ascii="Consolas" w:eastAsia="Times New Roman" w:hAnsi="Consolas" w:cs="Times New Roman"/>
+          <w:color w:val="CCCCCC"/>
+          <w:sz w:val="21"/>
+          <w:szCs w:val="21"/>
+          <w:lang w:val="en-GB" w:eastAsia="en-GB"/>
+        </w:rPr>
+        <w:t xml:space="preserve"> +x /home/ubuntu/mosquitto_broker_setup.sh</w:t>
       </w:r>
     </w:p>
     <w:p>
@@ -5456,7 +5855,29 @@
           <w:szCs w:val="21"/>
           <w:lang w:val="en-GB" w:eastAsia="en-GB"/>
         </w:rPr>
-        <w:t>    multipass exec MosquittoBroker -- /home/ubuntu/mosquitto_broker_setup.sh</w:t>
+        <w:t xml:space="preserve">    </w:t>
+      </w:r>
+      <w:proofErr w:type="spellStart"/>
+      <w:r>
+        <w:rPr>
+          <w:rFonts w:ascii="Consolas" w:eastAsia="Times New Roman" w:hAnsi="Consolas" w:cs="Times New Roman"/>
+          <w:color w:val="CCCCCC"/>
+          <w:sz w:val="21"/>
+          <w:szCs w:val="21"/>
+          <w:lang w:val="en-GB" w:eastAsia="en-GB"/>
+        </w:rPr>
+        <w:t>multipass</w:t>
+      </w:r>
+      <w:proofErr w:type="spellEnd"/>
+      <w:r>
+        <w:rPr>
+          <w:rFonts w:ascii="Consolas" w:eastAsia="Times New Roman" w:hAnsi="Consolas" w:cs="Times New Roman"/>
+          <w:color w:val="CCCCCC"/>
+          <w:sz w:val="21"/>
+          <w:szCs w:val="21"/>
+          <w:lang w:val="en-GB" w:eastAsia="en-GB"/>
+        </w:rPr>
+        <w:t xml:space="preserve"> exec MosquittoBroker -- /home/ubuntu/mosquitto_broker_setup.sh</w:t>
       </w:r>
     </w:p>
     <w:p/>
@@ -5481,14 +5902,27 @@
       <w:r>
         <w:t>Bizonyos python könyvtárak használata esetében ez különösen fontos, mivel például a Tensorflow-hoz, ami kritikus része a zenefelismerő alkalmazás működésének, az ajánlott minimális memória 8 GB. (</w:t>
       </w:r>
-      <w:hyperlink r:id="rId17" w:anchor=":~:text=of%20these%20devices.-,The%20minimum%20amount%20of%20RAM%20recommended%20for%20allocating%20to%20a,and%20prevent%20memory%2Drelated%20issues" w:history="1">
-        <w:r>
-          <w:rPr>
-            <w:rStyle w:val="Hyperlink"/>
-          </w:rPr>
-          <w:t>https://eitca.org/artificial-intelligence/eitc-ai-dltf-deep-learning-with-tensorflow/tensorflow/installing-tensorflow/examination-review-installing-tensorflow/what-is-the-minimum-amount-of-ram-recommended-for-allocating-to-the-virtual-machine-running-tensorflow/#:~:text=of%20these%20devices.-,The%20minimum%20amount%20of%20RAM%20recommended%20for%20allocating%20to%20a,and%20prevent%20memory%2Drelated%20issues</w:t>
-        </w:r>
-      </w:hyperlink>
+      <w:r>
+        <w:fldChar w:fldCharType="begin"/>
+      </w:r>
+      <w:r>
+        <w:instrText>HYPERLINK "https://eitca.org/artificial-intelligence/eitc-ai-dltf-deep-learning-with-tensorflow/tensorflow/installing-tensorflow/examination-review-installing-tensorflow/what-is-the-minimum-amount-of-ram-recommended-for-allocating-to-the-virtual-machine-running-tensorflow/" \l ":~:text=of%20these%20devices.-,The%20minimum%20amount%20of%20RAM%20recommended%20for%20allocating%20to%20a,and%20prevent%20memory%2Drelated%20issues"</w:instrText>
+      </w:r>
+      <w:r>
+        <w:fldChar w:fldCharType="separate"/>
+      </w:r>
+      <w:r>
+        <w:rPr>
+          <w:rStyle w:val="Hyperlink"/>
+        </w:rPr>
+        <w:t>https://eitca.org/artificial-intelligence/eitc-ai-dltf-deep-learning-with-tensorflow/tensorflow/installing-tensorflow/examination-review-installing-tensorflow/what-is-the-minimum-amount-of-ram-recommended-for-allocating-to-the-virtual-machine-running-tensorflow/#:~:text=of%20these%20devices.-,The%20minimum%20amount%20of%20RAM%20recommended%20for%20allocating%20to%20a,and%20prevent%20memory%2Drelated%20issues</w:t>
+      </w:r>
+      <w:r>
+        <w:rPr>
+          <w:rStyle w:val="Hyperlink"/>
+        </w:rPr>
+        <w:fldChar w:fldCharType="end"/>
+      </w:r>
       <w:r>
         <w:t>.</w:t>
       </w:r>
@@ -5539,15 +5973,27 @@
       <w:r>
         <w:t xml:space="preserve"> </w:t>
       </w:r>
-      <w:r>
-        <w:rPr>
-          <w:rFonts w:ascii="Consolas" w:eastAsia="Times New Roman" w:hAnsi="Consolas" w:cs="Times New Roman"/>
-          <w:color w:val="CCCCCC"/>
-          <w:sz w:val="21"/>
-          <w:szCs w:val="21"/>
-          <w:lang w:val="en-GB" w:eastAsia="en-GB"/>
-        </w:rPr>
-        <w:t xml:space="preserve">multipass launch jammy -n </w:t>
+      <w:proofErr w:type="spellStart"/>
+      <w:r>
+        <w:rPr>
+          <w:rFonts w:ascii="Consolas" w:eastAsia="Times New Roman" w:hAnsi="Consolas" w:cs="Times New Roman"/>
+          <w:color w:val="CCCCCC"/>
+          <w:sz w:val="21"/>
+          <w:szCs w:val="21"/>
+          <w:lang w:val="en-GB" w:eastAsia="en-GB"/>
+        </w:rPr>
+        <w:t>multipass</w:t>
+      </w:r>
+      <w:proofErr w:type="spellEnd"/>
+      <w:r>
+        <w:rPr>
+          <w:rFonts w:ascii="Consolas" w:eastAsia="Times New Roman" w:hAnsi="Consolas" w:cs="Times New Roman"/>
+          <w:color w:val="CCCCCC"/>
+          <w:sz w:val="21"/>
+          <w:szCs w:val="21"/>
+          <w:lang w:val="en-GB" w:eastAsia="en-GB"/>
+        </w:rPr>
+        <w:t xml:space="preserve"> launch jammy -n </w:t>
       </w:r>
       <w:r>
         <w:rPr>
@@ -5567,7 +6013,51 @@
           <w:szCs w:val="21"/>
           <w:lang w:val="en-GB" w:eastAsia="en-GB"/>
         </w:rPr>
-        <w:t xml:space="preserve"> --cloud-init cloud-init.yaml --disk 10G --memory 2G</w:t>
+        <w:t xml:space="preserve"> --cloud-</w:t>
+      </w:r>
+      <w:proofErr w:type="spellStart"/>
+      <w:r>
+        <w:rPr>
+          <w:rFonts w:ascii="Consolas" w:eastAsia="Times New Roman" w:hAnsi="Consolas" w:cs="Times New Roman"/>
+          <w:color w:val="CCCCCC"/>
+          <w:sz w:val="21"/>
+          <w:szCs w:val="21"/>
+          <w:lang w:val="en-GB" w:eastAsia="en-GB"/>
+        </w:rPr>
+        <w:t>init</w:t>
+      </w:r>
+      <w:proofErr w:type="spellEnd"/>
+      <w:r>
+        <w:rPr>
+          <w:rFonts w:ascii="Consolas" w:eastAsia="Times New Roman" w:hAnsi="Consolas" w:cs="Times New Roman"/>
+          <w:color w:val="CCCCCC"/>
+          <w:sz w:val="21"/>
+          <w:szCs w:val="21"/>
+          <w:lang w:val="en-GB" w:eastAsia="en-GB"/>
+        </w:rPr>
+        <w:t xml:space="preserve"> cloud-</w:t>
+      </w:r>
+      <w:proofErr w:type="spellStart"/>
+      <w:r>
+        <w:rPr>
+          <w:rFonts w:ascii="Consolas" w:eastAsia="Times New Roman" w:hAnsi="Consolas" w:cs="Times New Roman"/>
+          <w:color w:val="CCCCCC"/>
+          <w:sz w:val="21"/>
+          <w:szCs w:val="21"/>
+          <w:lang w:val="en-GB" w:eastAsia="en-GB"/>
+        </w:rPr>
+        <w:t>init.yaml</w:t>
+      </w:r>
+      <w:proofErr w:type="spellEnd"/>
+      <w:r>
+        <w:rPr>
+          <w:rFonts w:ascii="Consolas" w:eastAsia="Times New Roman" w:hAnsi="Consolas" w:cs="Times New Roman"/>
+          <w:color w:val="CCCCCC"/>
+          <w:sz w:val="21"/>
+          <w:szCs w:val="21"/>
+          <w:lang w:val="en-GB" w:eastAsia="en-GB"/>
+        </w:rPr>
+        <w:t xml:space="preserve"> --disk 10G --memory 2G</w:t>
       </w:r>
     </w:p>
     <w:p/>
@@ -5660,7 +6150,7 @@
       <w:r>
         <w:t xml:space="preserve"> </w:t>
       </w:r>
-      <w:hyperlink r:id="rId18" w:history="1">
+      <w:hyperlink r:id="rId16" w:history="1">
         <w:r>
           <w:rPr>
             <w:rStyle w:val="Hyperlink"/>
@@ -5758,7 +6248,73 @@
           <w:szCs w:val="21"/>
           <w:lang w:val="en-GB" w:eastAsia="en-GB"/>
         </w:rPr>
-        <w:t xml:space="preserve"> -i ../Virtual_ENV/multipass-ssh-key </w:t>
+        <w:t xml:space="preserve"> -</w:t>
+      </w:r>
+      <w:proofErr w:type="spellStart"/>
+      <w:r>
+        <w:rPr>
+          <w:rFonts w:ascii="Consolas" w:eastAsia="Times New Roman" w:hAnsi="Consolas" w:cs="Times New Roman"/>
+          <w:color w:val="CCCCCC"/>
+          <w:sz w:val="21"/>
+          <w:szCs w:val="21"/>
+          <w:lang w:val="en-GB" w:eastAsia="en-GB"/>
+        </w:rPr>
+        <w:t>i</w:t>
+      </w:r>
+      <w:proofErr w:type="spellEnd"/>
+      <w:r>
+        <w:rPr>
+          <w:rFonts w:ascii="Consolas" w:eastAsia="Times New Roman" w:hAnsi="Consolas" w:cs="Times New Roman"/>
+          <w:color w:val="CCCCCC"/>
+          <w:sz w:val="21"/>
+          <w:szCs w:val="21"/>
+          <w:lang w:val="en-GB" w:eastAsia="en-GB"/>
+        </w:rPr>
+        <w:t xml:space="preserve"> ../</w:t>
+      </w:r>
+      <w:proofErr w:type="spellStart"/>
+      <w:r>
+        <w:rPr>
+          <w:rFonts w:ascii="Consolas" w:eastAsia="Times New Roman" w:hAnsi="Consolas" w:cs="Times New Roman"/>
+          <w:color w:val="CCCCCC"/>
+          <w:sz w:val="21"/>
+          <w:szCs w:val="21"/>
+          <w:lang w:val="en-GB" w:eastAsia="en-GB"/>
+        </w:rPr>
+        <w:t>Virtual_ENV</w:t>
+      </w:r>
+      <w:proofErr w:type="spellEnd"/>
+      <w:r>
+        <w:rPr>
+          <w:rFonts w:ascii="Consolas" w:eastAsia="Times New Roman" w:hAnsi="Consolas" w:cs="Times New Roman"/>
+          <w:color w:val="CCCCCC"/>
+          <w:sz w:val="21"/>
+          <w:szCs w:val="21"/>
+          <w:lang w:val="en-GB" w:eastAsia="en-GB"/>
+        </w:rPr>
+        <w:t>/</w:t>
+      </w:r>
+      <w:proofErr w:type="spellStart"/>
+      <w:r>
+        <w:rPr>
+          <w:rFonts w:ascii="Consolas" w:eastAsia="Times New Roman" w:hAnsi="Consolas" w:cs="Times New Roman"/>
+          <w:color w:val="CCCCCC"/>
+          <w:sz w:val="21"/>
+          <w:szCs w:val="21"/>
+          <w:lang w:val="en-GB" w:eastAsia="en-GB"/>
+        </w:rPr>
+        <w:t>multipass</w:t>
+      </w:r>
+      <w:proofErr w:type="spellEnd"/>
+      <w:r>
+        <w:rPr>
+          <w:rFonts w:ascii="Consolas" w:eastAsia="Times New Roman" w:hAnsi="Consolas" w:cs="Times New Roman"/>
+          <w:color w:val="CCCCCC"/>
+          <w:sz w:val="21"/>
+          <w:szCs w:val="21"/>
+          <w:lang w:val="en-GB" w:eastAsia="en-GB"/>
+        </w:rPr>
+        <w:t xml:space="preserve">-ssh-key </w:t>
       </w:r>
       <w:r>
         <w:rPr>
@@ -5788,7 +6344,29 @@
           <w:szCs w:val="21"/>
           <w:lang w:val="en-GB" w:eastAsia="en-GB"/>
         </w:rPr>
-        <w:t xml:space="preserve"> &amp;&amp; cd Szakdolgozat_v2 &amp;&amp; chmod +x Blueprint/control_node_setup.sh &amp;&amp; ./Blueprint/control_node_setup.sh"</w:t>
+        <w:t xml:space="preserve"> &amp;&amp; cd Szakdolgozat_v2 &amp;&amp; </w:t>
+      </w:r>
+      <w:proofErr w:type="spellStart"/>
+      <w:r>
+        <w:rPr>
+          <w:rFonts w:ascii="Consolas" w:eastAsia="Times New Roman" w:hAnsi="Consolas" w:cs="Times New Roman"/>
+          <w:color w:val="CE9178"/>
+          <w:sz w:val="21"/>
+          <w:szCs w:val="21"/>
+          <w:lang w:val="en-GB" w:eastAsia="en-GB"/>
+        </w:rPr>
+        <w:t>chmod</w:t>
+      </w:r>
+      <w:proofErr w:type="spellEnd"/>
+      <w:r>
+        <w:rPr>
+          <w:rFonts w:ascii="Consolas" w:eastAsia="Times New Roman" w:hAnsi="Consolas" w:cs="Times New Roman"/>
+          <w:color w:val="CE9178"/>
+          <w:sz w:val="21"/>
+          <w:szCs w:val="21"/>
+          <w:lang w:val="en-GB" w:eastAsia="en-GB"/>
+        </w:rPr>
+        <w:t xml:space="preserve"> +x Blueprint/control_node_setup.sh &amp;&amp; ./Blueprint/control_node_setup.sh"</w:t>
       </w:r>
     </w:p>
     <w:p>
@@ -5896,8 +6474,20 @@
           <w:szCs w:val="21"/>
           <w:lang w:val="en-GB" w:eastAsia="en-GB"/>
         </w:rPr>
-        <w:t>lapozási mechanizmus</w:t>
-      </w:r>
+        <w:t xml:space="preserve">lapozási </w:t>
+      </w:r>
+      <w:proofErr w:type="spellStart"/>
+      <w:r>
+        <w:rPr>
+          <w:rFonts w:ascii="Consolas" w:eastAsia="Times New Roman" w:hAnsi="Consolas" w:cs="Times New Roman"/>
+          <w:color w:val="6A9955"/>
+          <w:sz w:val="21"/>
+          <w:szCs w:val="21"/>
+          <w:lang w:val="en-GB" w:eastAsia="en-GB"/>
+        </w:rPr>
+        <w:t>mechanizmus</w:t>
+      </w:r>
+      <w:proofErr w:type="spellEnd"/>
     </w:p>
     <w:p>
       <w:pPr>
@@ -5912,6 +6502,7 @@
           <w:lang w:val="en-GB" w:eastAsia="en-GB"/>
         </w:rPr>
       </w:pPr>
+      <w:proofErr w:type="spellStart"/>
       <w:r>
         <w:rPr>
           <w:rFonts w:ascii="Consolas" w:eastAsia="Times New Roman" w:hAnsi="Consolas" w:cs="Times New Roman"/>
@@ -5922,6 +6513,7 @@
         </w:rPr>
         <w:t>sudo</w:t>
       </w:r>
+      <w:proofErr w:type="spellEnd"/>
       <w:r>
         <w:rPr>
           <w:rFonts w:ascii="Consolas" w:eastAsia="Times New Roman" w:hAnsi="Consolas" w:cs="Times New Roman"/>
@@ -5932,6 +6524,7 @@
         </w:rPr>
         <w:t xml:space="preserve"> </w:t>
       </w:r>
+      <w:proofErr w:type="spellStart"/>
       <w:r>
         <w:rPr>
           <w:rFonts w:ascii="Consolas" w:eastAsia="Times New Roman" w:hAnsi="Consolas" w:cs="Times New Roman"/>
@@ -5942,6 +6535,7 @@
         </w:rPr>
         <w:t>fallocate</w:t>
       </w:r>
+      <w:proofErr w:type="spellEnd"/>
       <w:r>
         <w:rPr>
           <w:rFonts w:ascii="Consolas" w:eastAsia="Times New Roman" w:hAnsi="Consolas" w:cs="Times New Roman"/>
@@ -6000,8 +6594,20 @@
           <w:szCs w:val="21"/>
           <w:lang w:val="en-GB" w:eastAsia="en-GB"/>
         </w:rPr>
-        <w:t>/swapfile</w:t>
-      </w:r>
+        <w:t>/</w:t>
+      </w:r>
+      <w:proofErr w:type="spellStart"/>
+      <w:r>
+        <w:rPr>
+          <w:rFonts w:ascii="Consolas" w:eastAsia="Times New Roman" w:hAnsi="Consolas" w:cs="Times New Roman"/>
+          <w:color w:val="CE9178"/>
+          <w:sz w:val="21"/>
+          <w:szCs w:val="21"/>
+          <w:lang w:val="en-GB" w:eastAsia="en-GB"/>
+        </w:rPr>
+        <w:t>swapfile</w:t>
+      </w:r>
+      <w:proofErr w:type="spellEnd"/>
     </w:p>
     <w:p>
       <w:pPr>
@@ -6016,6 +6622,7 @@
           <w:lang w:val="en-GB" w:eastAsia="en-GB"/>
         </w:rPr>
       </w:pPr>
+      <w:proofErr w:type="spellStart"/>
       <w:r>
         <w:rPr>
           <w:rFonts w:ascii="Consolas" w:eastAsia="Times New Roman" w:hAnsi="Consolas" w:cs="Times New Roman"/>
@@ -6026,6 +6633,7 @@
         </w:rPr>
         <w:t>sudo</w:t>
       </w:r>
+      <w:proofErr w:type="spellEnd"/>
       <w:r>
         <w:rPr>
           <w:rFonts w:ascii="Consolas" w:eastAsia="Times New Roman" w:hAnsi="Consolas" w:cs="Times New Roman"/>
@@ -6036,6 +6644,7 @@
         </w:rPr>
         <w:t xml:space="preserve"> </w:t>
       </w:r>
+      <w:proofErr w:type="spellStart"/>
       <w:r>
         <w:rPr>
           <w:rFonts w:ascii="Consolas" w:eastAsia="Times New Roman" w:hAnsi="Consolas" w:cs="Times New Roman"/>
@@ -6046,6 +6655,7 @@
         </w:rPr>
         <w:t>chmod</w:t>
       </w:r>
+      <w:proofErr w:type="spellEnd"/>
       <w:r>
         <w:rPr>
           <w:rFonts w:ascii="Consolas" w:eastAsia="Times New Roman" w:hAnsi="Consolas" w:cs="Times New Roman"/>
@@ -6084,8 +6694,20 @@
           <w:szCs w:val="21"/>
           <w:lang w:val="en-GB" w:eastAsia="en-GB"/>
         </w:rPr>
-        <w:t>/swapfile</w:t>
-      </w:r>
+        <w:t>/</w:t>
+      </w:r>
+      <w:proofErr w:type="spellStart"/>
+      <w:r>
+        <w:rPr>
+          <w:rFonts w:ascii="Consolas" w:eastAsia="Times New Roman" w:hAnsi="Consolas" w:cs="Times New Roman"/>
+          <w:color w:val="CE9178"/>
+          <w:sz w:val="21"/>
+          <w:szCs w:val="21"/>
+          <w:lang w:val="en-GB" w:eastAsia="en-GB"/>
+        </w:rPr>
+        <w:t>swapfile</w:t>
+      </w:r>
+      <w:proofErr w:type="spellEnd"/>
     </w:p>
     <w:p>
       <w:pPr>
@@ -6100,6 +6722,7 @@
           <w:lang w:val="en-GB" w:eastAsia="en-GB"/>
         </w:rPr>
       </w:pPr>
+      <w:proofErr w:type="spellStart"/>
       <w:r>
         <w:rPr>
           <w:rFonts w:ascii="Consolas" w:eastAsia="Times New Roman" w:hAnsi="Consolas" w:cs="Times New Roman"/>
@@ -6110,6 +6733,7 @@
         </w:rPr>
         <w:t>sudo</w:t>
       </w:r>
+      <w:proofErr w:type="spellEnd"/>
       <w:r>
         <w:rPr>
           <w:rFonts w:ascii="Consolas" w:eastAsia="Times New Roman" w:hAnsi="Consolas" w:cs="Times New Roman"/>
@@ -6120,6 +6744,7 @@
         </w:rPr>
         <w:t xml:space="preserve"> </w:t>
       </w:r>
+      <w:proofErr w:type="spellStart"/>
       <w:r>
         <w:rPr>
           <w:rFonts w:ascii="Consolas" w:eastAsia="Times New Roman" w:hAnsi="Consolas" w:cs="Times New Roman"/>
@@ -6130,6 +6755,7 @@
         </w:rPr>
         <w:t>mkswap</w:t>
       </w:r>
+      <w:proofErr w:type="spellEnd"/>
       <w:r>
         <w:rPr>
           <w:rFonts w:ascii="Consolas" w:eastAsia="Times New Roman" w:hAnsi="Consolas" w:cs="Times New Roman"/>
@@ -6148,8 +6774,20 @@
           <w:szCs w:val="21"/>
           <w:lang w:val="en-GB" w:eastAsia="en-GB"/>
         </w:rPr>
-        <w:t>/swapfile</w:t>
-      </w:r>
+        <w:t>/</w:t>
+      </w:r>
+      <w:proofErr w:type="spellStart"/>
+      <w:r>
+        <w:rPr>
+          <w:rFonts w:ascii="Consolas" w:eastAsia="Times New Roman" w:hAnsi="Consolas" w:cs="Times New Roman"/>
+          <w:color w:val="CE9178"/>
+          <w:sz w:val="21"/>
+          <w:szCs w:val="21"/>
+          <w:lang w:val="en-GB" w:eastAsia="en-GB"/>
+        </w:rPr>
+        <w:t>swapfile</w:t>
+      </w:r>
+      <w:proofErr w:type="spellEnd"/>
     </w:p>
     <w:p>
       <w:pPr>
@@ -6164,6 +6802,7 @@
           <w:lang w:val="en-GB" w:eastAsia="en-GB"/>
         </w:rPr>
       </w:pPr>
+      <w:proofErr w:type="spellStart"/>
       <w:r>
         <w:rPr>
           <w:rFonts w:ascii="Consolas" w:eastAsia="Times New Roman" w:hAnsi="Consolas" w:cs="Times New Roman"/>
@@ -6174,6 +6813,7 @@
         </w:rPr>
         <w:t>sudo</w:t>
       </w:r>
+      <w:proofErr w:type="spellEnd"/>
       <w:r>
         <w:rPr>
           <w:rFonts w:ascii="Consolas" w:eastAsia="Times New Roman" w:hAnsi="Consolas" w:cs="Times New Roman"/>
@@ -6184,6 +6824,7 @@
         </w:rPr>
         <w:t xml:space="preserve"> </w:t>
       </w:r>
+      <w:proofErr w:type="spellStart"/>
       <w:r>
         <w:rPr>
           <w:rFonts w:ascii="Consolas" w:eastAsia="Times New Roman" w:hAnsi="Consolas" w:cs="Times New Roman"/>
@@ -6194,6 +6835,7 @@
         </w:rPr>
         <w:t>swapon</w:t>
       </w:r>
+      <w:proofErr w:type="spellEnd"/>
       <w:r>
         <w:rPr>
           <w:rFonts w:ascii="Consolas" w:eastAsia="Times New Roman" w:hAnsi="Consolas" w:cs="Times New Roman"/>
@@ -6212,8 +6854,20 @@
           <w:szCs w:val="21"/>
           <w:lang w:val="en-GB" w:eastAsia="en-GB"/>
         </w:rPr>
-        <w:t>/swapfile</w:t>
-      </w:r>
+        <w:t>/</w:t>
+      </w:r>
+      <w:proofErr w:type="spellStart"/>
+      <w:r>
+        <w:rPr>
+          <w:rFonts w:ascii="Consolas" w:eastAsia="Times New Roman" w:hAnsi="Consolas" w:cs="Times New Roman"/>
+          <w:color w:val="CE9178"/>
+          <w:sz w:val="21"/>
+          <w:szCs w:val="21"/>
+          <w:lang w:val="en-GB" w:eastAsia="en-GB"/>
+        </w:rPr>
+        <w:t>swapfile</w:t>
+      </w:r>
+      <w:proofErr w:type="spellEnd"/>
     </w:p>
     <w:p>
       <w:pPr>
@@ -6242,6 +6896,7 @@
           <w:lang w:val="en-GB" w:eastAsia="en-GB"/>
         </w:rPr>
       </w:pPr>
+      <w:proofErr w:type="spellStart"/>
       <w:r>
         <w:rPr>
           <w:rFonts w:ascii="Consolas" w:eastAsia="Times New Roman" w:hAnsi="Consolas" w:cs="Times New Roman"/>
@@ -6252,6 +6907,7 @@
         </w:rPr>
         <w:t>sudo</w:t>
       </w:r>
+      <w:proofErr w:type="spellEnd"/>
       <w:r>
         <w:rPr>
           <w:rFonts w:ascii="Consolas" w:eastAsia="Times New Roman" w:hAnsi="Consolas" w:cs="Times New Roman"/>
@@ -6302,6 +6958,7 @@
         </w:rPr>
         <w:t xml:space="preserve"> </w:t>
       </w:r>
+      <w:proofErr w:type="spellStart"/>
       <w:r>
         <w:rPr>
           <w:rFonts w:ascii="Consolas" w:eastAsia="Times New Roman" w:hAnsi="Consolas" w:cs="Times New Roman"/>
@@ -6310,7 +6967,18 @@
           <w:szCs w:val="21"/>
           <w:lang w:val="en-GB" w:eastAsia="en-GB"/>
         </w:rPr>
-        <w:t>mosquitto-clients</w:t>
+        <w:t>mosquitto</w:t>
+      </w:r>
+      <w:proofErr w:type="spellEnd"/>
+      <w:r>
+        <w:rPr>
+          <w:rFonts w:ascii="Consolas" w:eastAsia="Times New Roman" w:hAnsi="Consolas" w:cs="Times New Roman"/>
+          <w:color w:val="CE9178"/>
+          <w:sz w:val="21"/>
+          <w:szCs w:val="21"/>
+          <w:lang w:val="en-GB" w:eastAsia="en-GB"/>
+        </w:rPr>
+        <w:t>-clients</w:t>
       </w:r>
       <w:r>
         <w:rPr>
@@ -6360,6 +7028,7 @@
           <w:lang w:val="en-GB" w:eastAsia="en-GB"/>
         </w:rPr>
       </w:pPr>
+      <w:proofErr w:type="spellStart"/>
       <w:r>
         <w:rPr>
           <w:rFonts w:ascii="Consolas" w:eastAsia="Times New Roman" w:hAnsi="Consolas" w:cs="Times New Roman"/>
@@ -6370,6 +7039,7 @@
         </w:rPr>
         <w:t>sudo</w:t>
       </w:r>
+      <w:proofErr w:type="spellEnd"/>
       <w:r>
         <w:rPr>
           <w:rFonts w:ascii="Consolas" w:eastAsia="Times New Roman" w:hAnsi="Consolas" w:cs="Times New Roman"/>
@@ -6478,6 +7148,7 @@
           <w:lang w:val="en-GB" w:eastAsia="en-GB"/>
         </w:rPr>
       </w:pPr>
+      <w:proofErr w:type="spellStart"/>
       <w:r>
         <w:rPr>
           <w:rFonts w:ascii="Consolas" w:eastAsia="Times New Roman" w:hAnsi="Consolas" w:cs="Times New Roman"/>
@@ -6488,6 +7159,7 @@
         </w:rPr>
         <w:t>sudo</w:t>
       </w:r>
+      <w:proofErr w:type="spellEnd"/>
       <w:r>
         <w:rPr>
           <w:rFonts w:ascii="Consolas" w:eastAsia="Times New Roman" w:hAnsi="Consolas" w:cs="Times New Roman"/>
@@ -6558,6 +7230,7 @@
         </w:rPr>
         <w:t xml:space="preserve"> </w:t>
       </w:r>
+      <w:proofErr w:type="spellStart"/>
       <w:r>
         <w:rPr>
           <w:rFonts w:ascii="Consolas" w:eastAsia="Times New Roman" w:hAnsi="Consolas" w:cs="Times New Roman"/>
@@ -6568,6 +7241,7 @@
         </w:rPr>
         <w:t>tensorflow</w:t>
       </w:r>
+      <w:proofErr w:type="spellEnd"/>
     </w:p>
     <w:p>
       <w:pPr>
@@ -6750,6 +7424,7 @@
         </w:rPr>
         <w:t xml:space="preserve"> </w:t>
       </w:r>
+      <w:proofErr w:type="spellStart"/>
       <w:r>
         <w:rPr>
           <w:rFonts w:ascii="Consolas" w:eastAsia="Times New Roman" w:hAnsi="Consolas" w:cs="Times New Roman"/>
@@ -6760,6 +7435,7 @@
         </w:rPr>
         <w:t>paho-mqtt</w:t>
       </w:r>
+      <w:proofErr w:type="spellEnd"/>
     </w:p>
     <w:p>
       <w:pPr>
@@ -7237,6 +7913,7 @@
         </w:rPr>
         <w:t xml:space="preserve"> </w:t>
       </w:r>
+      <w:proofErr w:type="spellStart"/>
       <w:r>
         <w:rPr>
           <w:rFonts w:ascii="Consolas" w:eastAsia="Times New Roman" w:hAnsi="Consolas" w:cs="Times New Roman"/>
@@ -7247,6 +7924,7 @@
         </w:rPr>
         <w:t>on_connect</w:t>
       </w:r>
+      <w:proofErr w:type="spellEnd"/>
       <w:r>
         <w:rPr>
           <w:rFonts w:ascii="Consolas" w:eastAsia="Times New Roman" w:hAnsi="Consolas" w:cs="Times New Roman"/>
@@ -7277,6 +7955,7 @@
         </w:rPr>
         <w:t xml:space="preserve">, </w:t>
       </w:r>
+      <w:proofErr w:type="spellStart"/>
       <w:r>
         <w:rPr>
           <w:rFonts w:ascii="Consolas" w:eastAsia="Times New Roman" w:hAnsi="Consolas" w:cs="Times New Roman"/>
@@ -7287,6 +7966,7 @@
         </w:rPr>
         <w:t>userdata</w:t>
       </w:r>
+      <w:proofErr w:type="spellEnd"/>
       <w:r>
         <w:rPr>
           <w:rFonts w:ascii="Consolas" w:eastAsia="Times New Roman" w:hAnsi="Consolas" w:cs="Times New Roman"/>
@@ -7317,6 +7997,7 @@
         </w:rPr>
         <w:t xml:space="preserve">, </w:t>
       </w:r>
+      <w:proofErr w:type="spellStart"/>
       <w:r>
         <w:rPr>
           <w:rFonts w:ascii="Consolas" w:eastAsia="Times New Roman" w:hAnsi="Consolas" w:cs="Times New Roman"/>
@@ -7327,6 +8008,7 @@
         </w:rPr>
         <w:t>rc</w:t>
       </w:r>
+      <w:proofErr w:type="spellEnd"/>
       <w:r>
         <w:rPr>
           <w:rFonts w:ascii="Consolas" w:eastAsia="Times New Roman" w:hAnsi="Consolas" w:cs="Times New Roman"/>
@@ -7381,6 +8063,7 @@
         </w:rPr>
         <w:t>(</w:t>
       </w:r>
+      <w:proofErr w:type="spellStart"/>
       <w:r>
         <w:rPr>
           <w:rFonts w:ascii="Consolas" w:eastAsia="Times New Roman" w:hAnsi="Consolas" w:cs="Times New Roman"/>
@@ -7399,7 +8082,18 @@
           <w:szCs w:val="21"/>
           <w:lang w:val="en-GB" w:eastAsia="en-GB"/>
         </w:rPr>
-        <w:t xml:space="preserve">"Connected with result code </w:t>
+        <w:t>"Connected</w:t>
+      </w:r>
+      <w:proofErr w:type="spellEnd"/>
+      <w:r>
+        <w:rPr>
+          <w:rFonts w:ascii="Consolas" w:eastAsia="Times New Roman" w:hAnsi="Consolas" w:cs="Times New Roman"/>
+          <w:color w:val="CE9178"/>
+          <w:sz w:val="21"/>
+          <w:szCs w:val="21"/>
+          <w:lang w:val="en-GB" w:eastAsia="en-GB"/>
+        </w:rPr>
+        <w:t xml:space="preserve"> with result code </w:t>
       </w:r>
       <w:r>
         <w:rPr>
@@ -7411,6 +8105,7 @@
         </w:rPr>
         <w:t>{</w:t>
       </w:r>
+      <w:proofErr w:type="spellStart"/>
       <w:r>
         <w:rPr>
           <w:rFonts w:ascii="Consolas" w:eastAsia="Times New Roman" w:hAnsi="Consolas" w:cs="Times New Roman"/>
@@ -7421,6 +8116,7 @@
         </w:rPr>
         <w:t>rc</w:t>
       </w:r>
+      <w:proofErr w:type="spellEnd"/>
       <w:r>
         <w:rPr>
           <w:rFonts w:ascii="Consolas" w:eastAsia="Times New Roman" w:hAnsi="Consolas" w:cs="Times New Roman"/>
@@ -7475,6 +8171,7 @@
         </w:rPr>
         <w:t xml:space="preserve">    </w:t>
       </w:r>
+      <w:proofErr w:type="spellStart"/>
       <w:r>
         <w:rPr>
           <w:rFonts w:ascii="Consolas" w:eastAsia="Times New Roman" w:hAnsi="Consolas" w:cs="Times New Roman"/>
@@ -7493,7 +8190,18 @@
           <w:szCs w:val="21"/>
           <w:lang w:val="en-GB" w:eastAsia="en-GB"/>
         </w:rPr>
-        <w:t>.subscribe(</w:t>
+        <w:t>.subscribe</w:t>
+      </w:r>
+      <w:proofErr w:type="spellEnd"/>
+      <w:r>
+        <w:rPr>
+          <w:rFonts w:ascii="Consolas" w:eastAsia="Times New Roman" w:hAnsi="Consolas" w:cs="Times New Roman"/>
+          <w:color w:val="CCCCCC"/>
+          <w:sz w:val="21"/>
+          <w:szCs w:val="21"/>
+          <w:lang w:val="en-GB" w:eastAsia="en-GB"/>
+        </w:rPr>
+        <w:t>(</w:t>
       </w:r>
       <w:r>
         <w:rPr>
@@ -7637,7 +8345,59 @@
         <w:t xml:space="preserve"> törlése</w:t>
       </w:r>
     </w:p>
-    <w:p/>
+    <w:p>
+      <w:r>
+        <w:t xml:space="preserve">A beérkezett mscxml fájlokat a </w:t>
+      </w:r>
+      <w:r>
+        <w:rPr>
+          <w:i/>
+          <w:iCs/>
+        </w:rPr>
+        <w:t>listen_control_node.py</w:t>
+      </w:r>
+      <w:r>
+        <w:t xml:space="preserve"> a messages mappába írta, olyan módon, hogy a nevük egy egyedi azonosíó amely magába folgalja, hogy melyik node-ról érkeztek.</w:t>
+      </w:r>
+      <w:r>
+        <w:t xml:space="preserve"> Ezeket a fileokat a </w:t>
+      </w:r>
+      <w:r>
+        <w:rPr>
+          <w:i/>
+          <w:iCs/>
+        </w:rPr>
+        <w:t>unification.py</w:t>
+      </w:r>
+      <w:r>
+        <w:t xml:space="preserve"> segítségével beolvassuk, a music21 könyvtár segítségével ellenőr</w:t>
+      </w:r>
+      <w:r>
+        <w:t>zi</w:t>
+      </w:r>
+      <w:r>
+        <w:t>, hogy csak egy szólamot tartalmaznak és amennyiben igen, akkor hozzáad</w:t>
+      </w:r>
+      <w:r>
+        <w:t>ja</w:t>
+      </w:r>
+      <w:r>
+        <w:t xml:space="preserve"> a „combined_score” </w:t>
+      </w:r>
+      <w:r>
+        <w:rPr>
+          <w:i/>
+          <w:iCs/>
+        </w:rPr>
+        <w:t>stream.Score()</w:t>
+      </w:r>
+      <w:r>
+        <w:t xml:space="preserve"> típusú változóhoz. </w:t>
+      </w:r>
+      <w:r>
+        <w:t xml:space="preserve">Amikor a messages mappa összes musicxml fájlján végigért a szkript, a „combined_score” változóban eltárolt teljes kotta tartalmát a kimeneti a musescore mappába és terminál. Ezután töröljük a messages mappa tartalmát, hogy felkészüljünk a következő kombinálási feladatra. </w:t>
+      </w:r>
+    </w:p>
     <w:p>
       <w:pPr>
         <w:pStyle w:val="Heading3"/>
@@ -7721,6 +8481,7 @@
         <w:jc w:val="left"/>
       </w:pPr>
       <w:r>
+        <w:lastRenderedPageBreak/>
         <w:br w:type="page"/>
       </w:r>
     </w:p>
@@ -7811,7 +8572,7 @@
       </w:pPr>
     </w:p>
     <w:sectPr>
-      <w:footerReference w:type="default" r:id="rId19"/>
+      <w:footerReference w:type="default" r:id="rId17"/>
       <w:pgSz w:w="11906" w:h="16838"/>
       <w:pgMar w:top="1418" w:right="1418" w:bottom="1418" w:left="1418" w:header="709" w:footer="709" w:gutter="0"/>
       <w:pgNumType w:start="1"/>

</xml_diff>

<commit_message>
the testing of the setup of the virual environment and the installation of the blueprint
</commit_message>
<xml_diff>
--- a/Szakdolgozat_pz20tk.docx
+++ b/Szakdolgozat_pz20tk.docx
@@ -3755,14 +3755,12 @@
         </w:rPr>
         <w:t xml:space="preserve"> Ennek következtében a cél egy olyan alkalmazás kifejlesztése volt, ami automatikusan telepíti a szükséges modulokat, felépíti a hálózatot a távoli </w:t>
       </w:r>
-      <w:proofErr w:type="gramStart"/>
-      <w:r>
-        <w:rPr>
-          <w:lang w:eastAsia="en-GB"/>
-        </w:rPr>
-        <w:t>gépekkel</w:t>
-      </w:r>
-      <w:proofErr w:type="gramEnd"/>
+      <w:r>
+        <w:rPr>
+          <w:lang w:eastAsia="en-GB"/>
+        </w:rPr>
+        <w:t>gépekkel,</w:t>
+      </w:r>
       <w:r>
         <w:rPr>
           <w:lang w:eastAsia="en-GB"/>
@@ -3814,21 +3812,7 @@
         <w:rPr>
           <w:lang w:eastAsia="en-GB"/>
         </w:rPr>
-        <w:t xml:space="preserve">egy </w:t>
-      </w:r>
-      <w:proofErr w:type="spellStart"/>
-      <w:r>
-        <w:rPr>
-          <w:lang w:eastAsia="en-GB"/>
-        </w:rPr>
-        <w:t>Blueprintet</w:t>
-      </w:r>
-      <w:proofErr w:type="spellEnd"/>
-      <w:r>
-        <w:rPr>
-          <w:lang w:eastAsia="en-GB"/>
-        </w:rPr>
-        <w:t xml:space="preserve"> fejlesztettünk ki, ami egy </w:t>
+        <w:t xml:space="preserve">egy Blueprintet fejlesztettünk ki, ami egy </w:t>
       </w:r>
       <w:r>
         <w:t xml:space="preserve">ismeretlen, előre nem definiált környezetben, automatikusan felállítja </w:t>
@@ -3848,14 +3832,12 @@
         </w:rPr>
         <w:t xml:space="preserve">A felismerők egy </w:t>
       </w:r>
-      <w:proofErr w:type="spellStart"/>
-      <w:r>
-        <w:rPr>
-          <w:lang w:eastAsia="en-GB"/>
-        </w:rPr>
-        <w:t>tensorflow</w:t>
-      </w:r>
-      <w:proofErr w:type="spellEnd"/>
+      <w:r>
+        <w:rPr>
+          <w:lang w:eastAsia="en-GB"/>
+        </w:rPr>
+        <w:t>TensorFlow</w:t>
+      </w:r>
       <w:r>
         <w:rPr>
           <w:lang w:eastAsia="en-GB"/>
@@ -4715,6 +4697,9 @@
         <w:instrText xml:space="preserve"> REF _Ref180669632 \h </w:instrText>
       </w:r>
       <w:r>
+        <w:instrText xml:space="preserve"> \* MERGEFORMAT </w:instrText>
+      </w:r>
+      <w:r>
         <w:fldChar w:fldCharType="separate"/>
       </w:r>
       <w:r>
@@ -4729,14 +4714,26 @@
       </w:r>
       <w:proofErr w:type="spellStart"/>
       <w:r>
+        <w:rPr>
+          <w:i/>
+          <w:iCs/>
+        </w:rPr>
         <w:t>multipass</w:t>
       </w:r>
       <w:proofErr w:type="spellEnd"/>
       <w:r>
-        <w:t xml:space="preserve"> </w:t>
-      </w:r>
-      <w:proofErr w:type="spellStart"/>
-      <w:r>
+        <w:rPr>
+          <w:i/>
+          <w:iCs/>
+        </w:rPr>
+        <w:t xml:space="preserve"> </w:t>
+      </w:r>
+      <w:proofErr w:type="spellStart"/>
+      <w:r>
+        <w:rPr>
+          <w:i/>
+          <w:iCs/>
+        </w:rPr>
         <w:t>list</w:t>
       </w:r>
       <w:proofErr w:type="spellEnd"/>
@@ -5421,19 +5418,11 @@
         </w:rPr>
         <w:t xml:space="preserve">akkor az </w:t>
       </w:r>
-      <w:proofErr w:type="gramStart"/>
-      <w:r>
-        <w:rPr>
-          <w:lang w:eastAsia="en-GB"/>
-        </w:rPr>
-        <w:t>[ '</w:t>
-      </w:r>
-      <w:proofErr w:type="gramEnd"/>
-      <w:r>
-        <w:rPr>
-          <w:lang w:eastAsia="en-GB"/>
-        </w:rPr>
-        <w:t>A', 'A#', 'B','C', 'C#', 'D', 'D#', 'E', 'F', 'F#', 'G', 'G#']</w:t>
+      <w:r>
+        <w:rPr>
+          <w:lang w:eastAsia="en-GB"/>
+        </w:rPr>
+        <w:t>[ 'A', 'A#', 'B','C', 'C#', 'D', 'D#', 'E', 'F', 'F#', 'G', 'G#']</w:t>
       </w:r>
       <w:r>
         <w:rPr>
@@ -6927,11 +6916,9 @@
       <w:r>
         <w:t xml:space="preserve">A </w:t>
       </w:r>
-      <w:proofErr w:type="spellStart"/>
-      <w:r>
-        <w:t>multipass</w:t>
-      </w:r>
-      <w:proofErr w:type="spellEnd"/>
+      <w:r>
+        <w:t>Multipass</w:t>
+      </w:r>
       <w:r>
         <w:t xml:space="preserve"> egy platform független eszköz, amivel felhő stílusú virtuális gépeket lehet létrehozni.</w:t>
       </w:r>
@@ -7249,18 +7236,13 @@
       </w:r>
       <w:proofErr w:type="spellEnd"/>
       <w:r>
-        <w:t xml:space="preserve">-platform virtuális gépek konfigurációjának megadására. A Multipass, </w:t>
-      </w:r>
-      <w:proofErr w:type="gramStart"/>
-      <w:r>
-        <w:t>képes .</w:t>
+        <w:t>-platform virtuális gépek konfigurációjának megadására. A Multipass, képes .</w:t>
       </w:r>
       <w:proofErr w:type="spellStart"/>
       <w:r>
         <w:t>yaml</w:t>
       </w:r>
       <w:proofErr w:type="spellEnd"/>
-      <w:proofErr w:type="gramEnd"/>
       <w:r>
         <w:t xml:space="preserve"> </w:t>
       </w:r>
@@ -7466,20 +7448,8 @@
           <w:szCs w:val="21"/>
           <w:lang w:eastAsia="en-GB"/>
         </w:rPr>
-        <w:t xml:space="preserve">ALL=(ALL) </w:t>
-      </w:r>
-      <w:proofErr w:type="gramStart"/>
-      <w:r>
-        <w:rPr>
-          <w:rFonts w:ascii="Consolas" w:eastAsia="Times New Roman" w:hAnsi="Consolas" w:cs="Times New Roman"/>
-          <w:color w:val="CE9178"/>
-          <w:sz w:val="21"/>
-          <w:szCs w:val="21"/>
-          <w:lang w:eastAsia="en-GB"/>
-        </w:rPr>
-        <w:t>NOPASSWD:ALL</w:t>
-      </w:r>
-      <w:proofErr w:type="gramEnd"/>
+        <w:t>ALL=(ALL) NOPASSWD:ALL</w:t>
+      </w:r>
     </w:p>
     <w:p>
       <w:pPr>
@@ -7607,7 +7577,6 @@
     </w:p>
     <w:p/>
     <w:p>
-      <w:proofErr w:type="gramStart"/>
       <w:r>
         <w:t>A .</w:t>
       </w:r>
@@ -7616,7 +7585,6 @@
         <w:t>yaml</w:t>
       </w:r>
       <w:proofErr w:type="spellEnd"/>
-      <w:proofErr w:type="gramEnd"/>
       <w:r>
         <w:t xml:space="preserve"> </w:t>
       </w:r>
@@ -7648,11 +7616,9 @@
       <w:r>
         <w:t xml:space="preserve"> azt jelzi, hogy alapértelmezett felhasználót kell </w:t>
       </w:r>
-      <w:proofErr w:type="gramStart"/>
-      <w:r>
-        <w:t>beállítani</w:t>
-      </w:r>
-      <w:proofErr w:type="gramEnd"/>
+      <w:r>
+        <w:t>beállítani,</w:t>
+      </w:r>
       <w:r>
         <w:t xml:space="preserve"> ami a </w:t>
       </w:r>
@@ -7709,17 +7675,12 @@
         <w:t>, akkor most is a „</w:t>
       </w:r>
       <w:proofErr w:type="spellStart"/>
-      <w:proofErr w:type="gramStart"/>
       <w:r>
         <w:t>vmuser</w:t>
       </w:r>
       <w:proofErr w:type="spellEnd"/>
       <w:r>
-        <w:t>”-</w:t>
-      </w:r>
-      <w:proofErr w:type="gramEnd"/>
-      <w:r>
-        <w:t xml:space="preserve">t kell használni. A </w:t>
+        <w:t xml:space="preserve">”-t kell használni. A </w:t>
       </w:r>
       <w:proofErr w:type="spellStart"/>
       <w:r>
@@ -7727,15 +7688,7 @@
       </w:r>
       <w:proofErr w:type="spellEnd"/>
       <w:r>
-        <w:t xml:space="preserve">: ALL=(ALL) </w:t>
-      </w:r>
-      <w:proofErr w:type="gramStart"/>
-      <w:r>
-        <w:t>NOPASSWD:ALL</w:t>
-      </w:r>
-      <w:proofErr w:type="gramEnd"/>
-      <w:r>
-        <w:t xml:space="preserve"> jelszó nélküli </w:t>
+        <w:t xml:space="preserve">: ALL=(ALL) NOPASSWD:ALL jelszó nélküli </w:t>
       </w:r>
       <w:proofErr w:type="spellStart"/>
       <w:r>
@@ -7753,11 +7706,9 @@
       <w:r>
         <w:t xml:space="preserve"> tartalmazza a publikus kulcsot, amely megadásával a felhasználó </w:t>
       </w:r>
-      <w:proofErr w:type="spellStart"/>
-      <w:r>
-        <w:t>ssh</w:t>
-      </w:r>
-      <w:proofErr w:type="spellEnd"/>
+      <w:r>
+        <w:t>SSH</w:t>
+      </w:r>
       <w:r>
         <w:t xml:space="preserve"> hozzáférést nyerhet a virtuális géphez. </w:t>
       </w:r>
@@ -7910,21 +7861,17 @@
       <w:r>
         <w:t xml:space="preserve"> a </w:t>
       </w:r>
-      <w:proofErr w:type="spellStart"/>
-      <w:r>
-        <w:t>mosquitto</w:t>
-      </w:r>
-      <w:proofErr w:type="spellEnd"/>
-      <w:r>
-        <w:t xml:space="preserve"> </w:t>
-      </w:r>
-      <w:proofErr w:type="spellStart"/>
-      <w:r>
-        <w:t>ubuntu</w:t>
-      </w:r>
-      <w:proofErr w:type="spellEnd"/>
-      <w:r>
-        <w:t xml:space="preserve"> alapú virtuális gép, amely indítás után képes üzeneteket küldeni és fogadni az MQTT </w:t>
+      <w:r>
+        <w:t>Mosquitto</w:t>
+      </w:r>
+      <w:r>
+        <w:t xml:space="preserve"> </w:t>
+      </w:r>
+      <w:r>
+        <w:t>U</w:t>
+      </w:r>
+      <w:r>
+        <w:t xml:space="preserve">buntu alapú virtuális gép, amely indítás után képes üzeneteket küldeni és fogadni az MQTT </w:t>
       </w:r>
       <w:r>
         <w:t>protokollon</w:t>
@@ -8317,7 +8264,6 @@
         <w:t xml:space="preserve"> </w:t>
       </w:r>
       <w:proofErr w:type="spellStart"/>
-      <w:proofErr w:type="gramStart"/>
       <w:r>
         <w:rPr>
           <w:rFonts w:ascii="Consolas" w:eastAsia="Times New Roman" w:hAnsi="Consolas" w:cs="Times New Roman"/>
@@ -8329,7 +8275,6 @@
         <w:t>appliance:mosquitto</w:t>
       </w:r>
       <w:proofErr w:type="spellEnd"/>
-      <w:proofErr w:type="gramEnd"/>
       <w:r>
         <w:rPr>
           <w:rFonts w:ascii="Consolas" w:eastAsia="Times New Roman" w:hAnsi="Consolas" w:cs="Times New Roman"/>
@@ -8555,7 +8500,6 @@
           <w:lang w:eastAsia="en-GB"/>
         </w:rPr>
       </w:pPr>
-      <w:proofErr w:type="gramStart"/>
       <w:r>
         <w:rPr>
           <w:rFonts w:ascii="Consolas" w:eastAsia="Times New Roman" w:hAnsi="Consolas" w:cs="Times New Roman"/>
@@ -8564,18 +8508,7 @@
           <w:szCs w:val="21"/>
           <w:lang w:eastAsia="en-GB"/>
         </w:rPr>
-        <w:t>#!/</w:t>
-      </w:r>
-      <w:proofErr w:type="gramEnd"/>
-      <w:r>
-        <w:rPr>
-          <w:rFonts w:ascii="Consolas" w:eastAsia="Times New Roman" w:hAnsi="Consolas" w:cs="Times New Roman"/>
-          <w:color w:val="6A9955"/>
-          <w:sz w:val="21"/>
-          <w:szCs w:val="21"/>
-          <w:lang w:eastAsia="en-GB"/>
-        </w:rPr>
-        <w:t>bin/bash</w:t>
+        <w:t>#!/bin/bash</w:t>
       </w:r>
     </w:p>
     <w:p>
@@ -9602,7 +9535,6 @@
         <w:t xml:space="preserve"> </w:t>
       </w:r>
       <w:proofErr w:type="spellStart"/>
-      <w:proofErr w:type="gramStart"/>
       <w:r>
         <w:rPr>
           <w:rFonts w:ascii="Consolas" w:eastAsia="Times New Roman" w:hAnsi="Consolas" w:cs="Times New Roman"/>
@@ -9611,18 +9543,7 @@
           <w:szCs w:val="21"/>
           <w:lang w:eastAsia="en-GB"/>
         </w:rPr>
-        <w:t>snap.mosquitto</w:t>
-      </w:r>
-      <w:proofErr w:type="gramEnd"/>
-      <w:r>
-        <w:rPr>
-          <w:rFonts w:ascii="Consolas" w:eastAsia="Times New Roman" w:hAnsi="Consolas" w:cs="Times New Roman"/>
-          <w:color w:val="CE9178"/>
-          <w:sz w:val="21"/>
-          <w:szCs w:val="21"/>
-          <w:lang w:eastAsia="en-GB"/>
-        </w:rPr>
-        <w:t>.mosquitto.service</w:t>
+        <w:t>snap.mosquitto.mosquitto.service</w:t>
       </w:r>
       <w:proofErr w:type="spellEnd"/>
     </w:p>
@@ -9943,21 +9864,12 @@
         <w:t xml:space="preserve"> restart </w:t>
       </w:r>
       <w:proofErr w:type="spellStart"/>
-      <w:proofErr w:type="gramStart"/>
       <w:r>
         <w:rPr>
           <w:i/>
           <w:iCs/>
         </w:rPr>
-        <w:t>snap.mosquitto</w:t>
-      </w:r>
-      <w:proofErr w:type="gramEnd"/>
-      <w:r>
-        <w:rPr>
-          <w:i/>
-          <w:iCs/>
-        </w:rPr>
-        <w:t>.mosquitto.service</w:t>
+        <w:t>snap.mosquitto.mosquitto.service</w:t>
       </w:r>
       <w:proofErr w:type="spellEnd"/>
       <w:r>
@@ -10338,11 +10250,9 @@
       <w:r>
         <w:t xml:space="preserve"> könyvtárak használata esetében ez különösen fontos, mivel például a </w:t>
       </w:r>
-      <w:proofErr w:type="spellStart"/>
-      <w:r>
-        <w:t>Tensorflow</w:t>
-      </w:r>
-      <w:proofErr w:type="spellEnd"/>
+      <w:r>
+        <w:t>TensorFlow</w:t>
+      </w:r>
       <w:r>
         <w:t>-hoz, ami kritikus része a zenefelismerő alkalmazás működésének, az ajánlott minimális memória 8 GB.</w:t>
       </w:r>
@@ -10571,21 +10481,9 @@
           <w:szCs w:val="21"/>
           <w:lang w:eastAsia="en-GB"/>
         </w:rPr>
-        <w:t>cloud-</w:t>
-      </w:r>
-      <w:proofErr w:type="gramStart"/>
-      <w:r>
-        <w:rPr>
-          <w:rFonts w:ascii="Consolas" w:eastAsia="Times New Roman" w:hAnsi="Consolas" w:cs="Times New Roman"/>
-          <w:color w:val="CCCCCC"/>
-          <w:sz w:val="21"/>
-          <w:szCs w:val="21"/>
-          <w:lang w:eastAsia="en-GB"/>
-        </w:rPr>
-        <w:t>init.yaml</w:t>
-      </w:r>
-      <w:proofErr w:type="spellEnd"/>
-      <w:proofErr w:type="gramEnd"/>
+        <w:t>cloud-init.yaml</w:t>
+      </w:r>
+      <w:proofErr w:type="spellEnd"/>
       <w:r>
         <w:rPr>
           <w:rFonts w:ascii="Consolas" w:eastAsia="Times New Roman" w:hAnsi="Consolas" w:cs="Times New Roman"/>
@@ -10765,7 +10663,10 @@
       </w:r>
       <w:proofErr w:type="spellStart"/>
       <w:r>
-        <w:t>blueprintek</w:t>
+        <w:t>Blueprinte</w:t>
+      </w:r>
+      <w:r>
+        <w:t>k</w:t>
       </w:r>
       <w:proofErr w:type="spellEnd"/>
       <w:r>
@@ -10855,12 +10756,10 @@
         <w:t xml:space="preserve"> a szakdolgozat írásának pillanatában, ezen felül az adott verzió dokumentációja csak egy referencia egy </w:t>
       </w:r>
       <w:proofErr w:type="spellStart"/>
-      <w:proofErr w:type="gramStart"/>
       <w:r>
         <w:t>régebbire</w:t>
       </w:r>
       <w:proofErr w:type="spellEnd"/>
-      <w:proofErr w:type="gramEnd"/>
       <w:r>
         <w:t xml:space="preserve"> ami akár 6 – 8 éves is lehet és javarészt elavult</w:t>
       </w:r>
@@ -11213,11 +11112,9 @@
       <w:r>
         <w:t xml:space="preserve">Annak érdekében, hogy a telepítési folyamat skálázható legyen akár távoli, vagy fizikai szerverekre a </w:t>
       </w:r>
-      <w:proofErr w:type="spellStart"/>
-      <w:r>
-        <w:t>multipass</w:t>
-      </w:r>
-      <w:proofErr w:type="spellEnd"/>
+      <w:r>
+        <w:t>Multipass</w:t>
+      </w:r>
       <w:r>
         <w:t xml:space="preserve"> beépített </w:t>
       </w:r>
@@ -11439,29 +11336,7 @@
           <w:szCs w:val="21"/>
           <w:lang w:eastAsia="en-GB"/>
         </w:rPr>
-        <w:t xml:space="preserve"> -i</w:t>
-      </w:r>
-      <w:proofErr w:type="gramStart"/>
-      <w:r>
-        <w:rPr>
-          <w:rFonts w:ascii="Consolas" w:eastAsia="Times New Roman" w:hAnsi="Consolas" w:cs="Times New Roman"/>
-          <w:color w:val="CCCCCC"/>
-          <w:sz w:val="21"/>
-          <w:szCs w:val="21"/>
-          <w:lang w:eastAsia="en-GB"/>
-        </w:rPr>
-        <w:t xml:space="preserve"> ..</w:t>
-      </w:r>
-      <w:proofErr w:type="gramEnd"/>
-      <w:r>
-        <w:rPr>
-          <w:rFonts w:ascii="Consolas" w:eastAsia="Times New Roman" w:hAnsi="Consolas" w:cs="Times New Roman"/>
-          <w:color w:val="CCCCCC"/>
-          <w:sz w:val="21"/>
-          <w:szCs w:val="21"/>
-          <w:lang w:eastAsia="en-GB"/>
-        </w:rPr>
-        <w:t>/</w:t>
+        <w:t xml:space="preserve"> -i ../</w:t>
       </w:r>
       <w:proofErr w:type="spellStart"/>
       <w:r>
@@ -11748,11 +11623,9 @@
       <w:r>
         <w:t xml:space="preserve"> a </w:t>
       </w:r>
-      <w:proofErr w:type="spellStart"/>
-      <w:r>
-        <w:t>blueprintet</w:t>
-      </w:r>
-      <w:proofErr w:type="spellEnd"/>
+      <w:r>
+        <w:t>Blueprintet</w:t>
+      </w:r>
       <w:r>
         <w:t xml:space="preserve"> majd végrehajtjuk a node_setup.sh-t. </w:t>
       </w:r>
@@ -11771,11 +11644,9 @@
       <w:r>
         <w:t xml:space="preserve"> végrehajtja a konfigurációs folyamatot. Ezen kívül a node-okon történik a zenék felismerése, </w:t>
       </w:r>
-      <w:proofErr w:type="spellStart"/>
-      <w:r>
-        <w:t>python</w:t>
-      </w:r>
-      <w:proofErr w:type="spellEnd"/>
+      <w:r>
+        <w:t>Python</w:t>
+      </w:r>
       <w:r>
         <w:t xml:space="preserve"> programozási nyelv segítségével, aminek következtében a </w:t>
       </w:r>
@@ -11795,11 +11666,9 @@
       <w:r>
         <w:t xml:space="preserve">-hoz szükséges a </w:t>
       </w:r>
-      <w:proofErr w:type="spellStart"/>
-      <w:r>
-        <w:t>tensorflow</w:t>
-      </w:r>
-      <w:proofErr w:type="spellEnd"/>
+      <w:r>
+        <w:t>TensorFlow</w:t>
+      </w:r>
       <w:r>
         <w:t xml:space="preserve"> a </w:t>
       </w:r>
@@ -11826,11 +11695,9 @@
         <w:lastRenderedPageBreak/>
         <w:t xml:space="preserve">fogyjon ki a memóriából a </w:t>
       </w:r>
-      <w:proofErr w:type="spellStart"/>
-      <w:r>
-        <w:t>tensorflow</w:t>
-      </w:r>
-      <w:proofErr w:type="spellEnd"/>
+      <w:r>
+        <w:t>TensorFlow</w:t>
+      </w:r>
       <w:r>
         <w:t xml:space="preserve"> telepítése közben, a </w:t>
       </w:r>
@@ -11866,7 +11733,6 @@
           <w:lang w:eastAsia="en-GB"/>
         </w:rPr>
       </w:pPr>
-      <w:proofErr w:type="gramStart"/>
       <w:r>
         <w:rPr>
           <w:rFonts w:ascii="Consolas" w:eastAsia="Times New Roman" w:hAnsi="Consolas" w:cs="Times New Roman"/>
@@ -11875,18 +11741,7 @@
           <w:szCs w:val="21"/>
           <w:lang w:eastAsia="en-GB"/>
         </w:rPr>
-        <w:t>#!/</w:t>
-      </w:r>
-      <w:proofErr w:type="gramEnd"/>
-      <w:r>
-        <w:rPr>
-          <w:rFonts w:ascii="Consolas" w:eastAsia="Times New Roman" w:hAnsi="Consolas" w:cs="Times New Roman"/>
-          <w:color w:val="6A9955"/>
-          <w:sz w:val="21"/>
-          <w:szCs w:val="21"/>
-          <w:lang w:eastAsia="en-GB"/>
-        </w:rPr>
-        <w:t>bin/bash</w:t>
+        <w:t>#!/bin/bash</w:t>
       </w:r>
     </w:p>
     <w:p>
@@ -13248,11 +13103,9 @@
       <w:r>
         <w:t xml:space="preserve"> </w:t>
       </w:r>
-      <w:proofErr w:type="spellStart"/>
-      <w:r>
-        <w:t>python</w:t>
-      </w:r>
-      <w:proofErr w:type="spellEnd"/>
+      <w:r>
+        <w:t>Python</w:t>
+      </w:r>
       <w:r>
         <w:t xml:space="preserve"> szkript futtatásával történik.</w:t>
       </w:r>
@@ -13387,7 +13240,6 @@
         <w:t xml:space="preserve"> </w:t>
       </w:r>
       <w:proofErr w:type="spellStart"/>
-      <w:proofErr w:type="gramStart"/>
       <w:r>
         <w:rPr>
           <w:rFonts w:ascii="Consolas" w:eastAsia="Times New Roman" w:hAnsi="Consolas" w:cs="Times New Roman"/>
@@ -13410,7 +13262,6 @@
         <w:t>(</w:t>
       </w:r>
       <w:proofErr w:type="spellStart"/>
-      <w:proofErr w:type="gramEnd"/>
       <w:r>
         <w:rPr>
           <w:rFonts w:ascii="Consolas" w:eastAsia="Times New Roman" w:hAnsi="Consolas" w:cs="Times New Roman"/>
@@ -13610,40 +13461,18 @@
           <w:szCs w:val="21"/>
           <w:lang w:eastAsia="en-GB"/>
         </w:rPr>
-        <w:t>initiate_controll_</w:t>
-      </w:r>
-      <w:proofErr w:type="gramStart"/>
-      <w:r>
-        <w:rPr>
-          <w:rFonts w:ascii="Consolas" w:eastAsia="Times New Roman" w:hAnsi="Consolas" w:cs="Times New Roman"/>
-          <w:color w:val="DCDCAA"/>
-          <w:sz w:val="21"/>
-          <w:szCs w:val="21"/>
-          <w:lang w:eastAsia="en-GB"/>
-        </w:rPr>
-        <w:t>node</w:t>
-      </w:r>
-      <w:proofErr w:type="spellEnd"/>
-      <w:r>
-        <w:rPr>
-          <w:rFonts w:ascii="Consolas" w:eastAsia="Times New Roman" w:hAnsi="Consolas" w:cs="Times New Roman"/>
-          <w:color w:val="CCCCCC"/>
-          <w:sz w:val="21"/>
-          <w:szCs w:val="21"/>
-          <w:lang w:eastAsia="en-GB"/>
-        </w:rPr>
-        <w:t>(</w:t>
-      </w:r>
-      <w:proofErr w:type="gramEnd"/>
-      <w:r>
-        <w:rPr>
-          <w:rFonts w:ascii="Consolas" w:eastAsia="Times New Roman" w:hAnsi="Consolas" w:cs="Times New Roman"/>
-          <w:color w:val="CCCCCC"/>
-          <w:sz w:val="21"/>
-          <w:szCs w:val="21"/>
-          <w:lang w:eastAsia="en-GB"/>
-        </w:rPr>
-        <w:t>):</w:t>
+        <w:t>initiate_controll_node</w:t>
+      </w:r>
+      <w:proofErr w:type="spellEnd"/>
+      <w:r>
+        <w:rPr>
+          <w:rFonts w:ascii="Consolas" w:eastAsia="Times New Roman" w:hAnsi="Consolas" w:cs="Times New Roman"/>
+          <w:color w:val="CCCCCC"/>
+          <w:sz w:val="21"/>
+          <w:szCs w:val="21"/>
+          <w:lang w:eastAsia="en-GB"/>
+        </w:rPr>
+        <w:t>():</w:t>
       </w:r>
     </w:p>
     <w:p>
@@ -13670,7 +13499,6 @@
         <w:t xml:space="preserve">    </w:t>
       </w:r>
       <w:proofErr w:type="spellStart"/>
-      <w:proofErr w:type="gramStart"/>
       <w:r>
         <w:rPr>
           <w:rFonts w:ascii="Consolas" w:eastAsia="Times New Roman" w:hAnsi="Consolas" w:cs="Times New Roman"/>
@@ -13710,18 +13538,7 @@
           <w:szCs w:val="21"/>
           <w:lang w:eastAsia="en-GB"/>
         </w:rPr>
-        <w:t>(</w:t>
-      </w:r>
-      <w:proofErr w:type="gramEnd"/>
-      <w:r>
-        <w:rPr>
-          <w:rFonts w:ascii="Consolas" w:eastAsia="Times New Roman" w:hAnsi="Consolas" w:cs="Times New Roman"/>
-          <w:color w:val="CCCCCC"/>
-          <w:sz w:val="21"/>
-          <w:szCs w:val="21"/>
-          <w:lang w:eastAsia="en-GB"/>
-        </w:rPr>
-        <w:t>[</w:t>
+        <w:t>([</w:t>
       </w:r>
       <w:r>
         <w:rPr>
@@ -14115,7 +13932,6 @@
         <w:t xml:space="preserve">    </w:t>
       </w:r>
       <w:proofErr w:type="spellStart"/>
-      <w:proofErr w:type="gramStart"/>
       <w:r>
         <w:rPr>
           <w:rFonts w:ascii="Consolas" w:eastAsia="Times New Roman" w:hAnsi="Consolas" w:cs="Times New Roman"/>
@@ -14137,7 +13953,6 @@
         <w:t>.join</w:t>
       </w:r>
       <w:proofErr w:type="spellEnd"/>
-      <w:proofErr w:type="gramEnd"/>
       <w:r>
         <w:rPr>
           <w:rFonts w:ascii="Consolas" w:eastAsia="Times New Roman" w:hAnsi="Consolas" w:cs="Times New Roman"/>
@@ -14185,18 +14000,7 @@
           <w:szCs w:val="21"/>
           <w:lang w:eastAsia="en-GB"/>
         </w:rPr>
-        <w:t>control_</w:t>
-      </w:r>
-      <w:proofErr w:type="gramStart"/>
-      <w:r>
-        <w:rPr>
-          <w:rFonts w:ascii="Consolas" w:eastAsia="Times New Roman" w:hAnsi="Consolas" w:cs="Times New Roman"/>
-          <w:color w:val="9CDCFE"/>
-          <w:sz w:val="21"/>
-          <w:szCs w:val="21"/>
-          <w:lang w:eastAsia="en-GB"/>
-        </w:rPr>
-        <w:t>thread</w:t>
+        <w:t>control_thread</w:t>
       </w:r>
       <w:r>
         <w:rPr>
@@ -14219,7 +14023,6 @@
         <w:t>join</w:t>
       </w:r>
       <w:proofErr w:type="spellEnd"/>
-      <w:proofErr w:type="gramEnd"/>
       <w:r>
         <w:rPr>
           <w:rFonts w:ascii="Consolas" w:eastAsia="Times New Roman" w:hAnsi="Consolas" w:cs="Times New Roman"/>
@@ -14322,7 +14125,6 @@
         </w:rPr>
       </w:pPr>
       <w:proofErr w:type="spellStart"/>
-      <w:proofErr w:type="gramStart"/>
       <w:r>
         <w:rPr>
           <w:rFonts w:ascii="Consolas" w:eastAsia="Times New Roman" w:hAnsi="Consolas" w:cs="Times New Roman"/>
@@ -14354,7 +14156,6 @@
         <w:t>connect</w:t>
       </w:r>
       <w:proofErr w:type="spellEnd"/>
-      <w:proofErr w:type="gramEnd"/>
       <w:r>
         <w:rPr>
           <w:rFonts w:ascii="Consolas" w:eastAsia="Times New Roman" w:hAnsi="Consolas" w:cs="Times New Roman"/>
@@ -14516,7 +14317,6 @@
         </w:rPr>
       </w:pPr>
       <w:proofErr w:type="spellStart"/>
-      <w:proofErr w:type="gramStart"/>
       <w:r>
         <w:rPr>
           <w:rFonts w:ascii="Consolas" w:eastAsia="Times New Roman" w:hAnsi="Consolas" w:cs="Times New Roman"/>
@@ -14545,18 +14345,7 @@
           <w:szCs w:val="21"/>
           <w:lang w:eastAsia="en-GB"/>
         </w:rPr>
-        <w:t>loop</w:t>
-      </w:r>
-      <w:proofErr w:type="gramEnd"/>
-      <w:r>
-        <w:rPr>
-          <w:rFonts w:ascii="Consolas" w:eastAsia="Times New Roman" w:hAnsi="Consolas" w:cs="Times New Roman"/>
-          <w:color w:val="DCDCAA"/>
-          <w:sz w:val="21"/>
-          <w:szCs w:val="21"/>
-          <w:lang w:eastAsia="en-GB"/>
-        </w:rPr>
-        <w:t>_start</w:t>
+        <w:t>loop_start</w:t>
       </w:r>
       <w:proofErr w:type="spellEnd"/>
       <w:r>
@@ -14720,7 +14509,6 @@
         <w:t xml:space="preserve"> </w:t>
       </w:r>
       <w:proofErr w:type="spellStart"/>
-      <w:proofErr w:type="gramStart"/>
       <w:r>
         <w:rPr>
           <w:rFonts w:ascii="Consolas" w:eastAsia="Times New Roman" w:hAnsi="Consolas" w:cs="Times New Roman"/>
@@ -14752,7 +14540,6 @@
         <w:t>publish</w:t>
       </w:r>
       <w:proofErr w:type="spellEnd"/>
-      <w:proofErr w:type="gramEnd"/>
       <w:r>
         <w:rPr>
           <w:rFonts w:ascii="Consolas" w:eastAsia="Times New Roman" w:hAnsi="Consolas" w:cs="Times New Roman"/>
@@ -14982,7 +14769,6 @@
         </w:rPr>
       </w:pPr>
       <w:proofErr w:type="spellStart"/>
-      <w:proofErr w:type="gramStart"/>
       <w:r>
         <w:rPr>
           <w:rFonts w:ascii="Consolas" w:eastAsia="Times New Roman" w:hAnsi="Consolas" w:cs="Times New Roman"/>
@@ -15011,18 +14797,7 @@
           <w:szCs w:val="21"/>
           <w:lang w:eastAsia="en-GB"/>
         </w:rPr>
-        <w:t>wait</w:t>
-      </w:r>
-      <w:proofErr w:type="gramEnd"/>
-      <w:r>
-        <w:rPr>
-          <w:rFonts w:ascii="Consolas" w:eastAsia="Times New Roman" w:hAnsi="Consolas" w:cs="Times New Roman"/>
-          <w:color w:val="DCDCAA"/>
-          <w:sz w:val="21"/>
-          <w:szCs w:val="21"/>
-          <w:lang w:eastAsia="en-GB"/>
-        </w:rPr>
-        <w:t>_for_publish</w:t>
+        <w:t>wait_for_publish</w:t>
       </w:r>
       <w:proofErr w:type="spellEnd"/>
       <w:r>
@@ -15166,7 +14941,6 @@
         </w:rPr>
       </w:pPr>
       <w:proofErr w:type="spellStart"/>
-      <w:proofErr w:type="gramStart"/>
       <w:r>
         <w:rPr>
           <w:rFonts w:ascii="Consolas" w:eastAsia="Times New Roman" w:hAnsi="Consolas" w:cs="Times New Roman"/>
@@ -15195,18 +14969,7 @@
           <w:szCs w:val="21"/>
           <w:lang w:eastAsia="en-GB"/>
         </w:rPr>
-        <w:t>loop</w:t>
-      </w:r>
-      <w:proofErr w:type="gramEnd"/>
-      <w:r>
-        <w:rPr>
-          <w:rFonts w:ascii="Consolas" w:eastAsia="Times New Roman" w:hAnsi="Consolas" w:cs="Times New Roman"/>
-          <w:color w:val="DCDCAA"/>
-          <w:sz w:val="21"/>
-          <w:szCs w:val="21"/>
-          <w:lang w:eastAsia="en-GB"/>
-        </w:rPr>
-        <w:t>_stop</w:t>
+        <w:t>loop_stop</w:t>
       </w:r>
       <w:proofErr w:type="spellEnd"/>
       <w:r>
@@ -15234,7 +14997,6 @@
         </w:rPr>
       </w:pPr>
       <w:proofErr w:type="spellStart"/>
-      <w:proofErr w:type="gramStart"/>
       <w:r>
         <w:rPr>
           <w:rFonts w:ascii="Consolas" w:eastAsia="Times New Roman" w:hAnsi="Consolas" w:cs="Times New Roman"/>
@@ -15266,7 +15028,6 @@
         <w:t>disconnect</w:t>
       </w:r>
       <w:proofErr w:type="spellEnd"/>
-      <w:proofErr w:type="gramEnd"/>
       <w:r>
         <w:rPr>
           <w:rFonts w:ascii="Consolas" w:eastAsia="Times New Roman" w:hAnsi="Consolas" w:cs="Times New Roman"/>
@@ -15342,7 +15103,6 @@
         <w:t xml:space="preserve"> </w:t>
       </w:r>
       <w:proofErr w:type="spellStart"/>
-      <w:proofErr w:type="gramStart"/>
       <w:r>
         <w:rPr>
           <w:rFonts w:ascii="Consolas" w:eastAsia="Times New Roman" w:hAnsi="Consolas" w:cs="Times New Roman"/>
@@ -15365,7 +15125,6 @@
         <w:t>(</w:t>
       </w:r>
       <w:proofErr w:type="spellStart"/>
-      <w:proofErr w:type="gramEnd"/>
       <w:r>
         <w:rPr>
           <w:rFonts w:ascii="Consolas" w:eastAsia="Times New Roman" w:hAnsi="Consolas" w:cs="Times New Roman"/>
@@ -15604,7 +15363,6 @@
         <w:t xml:space="preserve"> </w:t>
       </w:r>
       <w:proofErr w:type="spellStart"/>
-      <w:proofErr w:type="gramStart"/>
       <w:r>
         <w:rPr>
           <w:rFonts w:ascii="Consolas" w:eastAsia="Times New Roman" w:hAnsi="Consolas" w:cs="Times New Roman"/>
@@ -15636,7 +15394,6 @@
         <w:t>read</w:t>
       </w:r>
       <w:proofErr w:type="spellEnd"/>
-      <w:proofErr w:type="gramEnd"/>
       <w:r>
         <w:rPr>
           <w:rFonts w:ascii="Consolas" w:eastAsia="Times New Roman" w:hAnsi="Consolas" w:cs="Times New Roman"/>
@@ -15672,7 +15429,6 @@
         <w:t xml:space="preserve">        </w:t>
       </w:r>
       <w:proofErr w:type="spellStart"/>
-      <w:proofErr w:type="gramStart"/>
       <w:r>
         <w:rPr>
           <w:rFonts w:ascii="Consolas" w:eastAsia="Times New Roman" w:hAnsi="Consolas" w:cs="Times New Roman"/>
@@ -15694,7 +15450,6 @@
         <w:t>.publish</w:t>
       </w:r>
       <w:proofErr w:type="spellEnd"/>
-      <w:proofErr w:type="gramEnd"/>
       <w:r>
         <w:rPr>
           <w:rFonts w:ascii="Consolas" w:eastAsia="Times New Roman" w:hAnsi="Consolas" w:cs="Times New Roman"/>
@@ -15787,14 +15542,9 @@
     </w:p>
     <w:p>
       <w:r>
-        <w:t>A Control Node az alkalmazás indulásakor nem tudja, hogy hány darab feldolgozott musicxml fájlt vár, amelyek az egyesítésre váró szólamokat tartalmazzák. Ezt a számot, amit a továbbiakban hívjunk „</w:t>
-      </w:r>
-      <w:proofErr w:type="gramStart"/>
-      <w:r>
-        <w:t>n”-</w:t>
-      </w:r>
-      <w:proofErr w:type="spellStart"/>
-      <w:proofErr w:type="gramEnd"/>
+        <w:t>A Control Node az alkalmazás indulásakor nem tudja, hogy hány darab feldolgozott musicxml fájlt vár, amelyek az egyesítésre váró szólamokat tartalmazzák. Ezt a számot, amit a továbbiakban hívjunk „n”-</w:t>
+      </w:r>
+      <w:proofErr w:type="spellStart"/>
       <w:r>
         <w:t>nek</w:t>
       </w:r>
@@ -16166,7 +15916,6 @@
         <w:t xml:space="preserve">témára. A „+” jel, jelen esetben egy </w:t>
       </w:r>
       <w:proofErr w:type="spellStart"/>
-      <w:proofErr w:type="gramStart"/>
       <w:r>
         <w:rPr>
           <w:i/>
@@ -16175,7 +15924,6 @@
         <w:t>wildcard</w:t>
       </w:r>
       <w:proofErr w:type="spellEnd"/>
-      <w:proofErr w:type="gramEnd"/>
       <w:r>
         <w:t xml:space="preserve"> ami azt jelenti, hogy a </w:t>
       </w:r>
@@ -16236,18 +15984,7 @@
           <w:szCs w:val="21"/>
           <w:lang w:eastAsia="en-GB"/>
         </w:rPr>
-        <w:t>on_</w:t>
-      </w:r>
-      <w:proofErr w:type="gramStart"/>
-      <w:r>
-        <w:rPr>
-          <w:rFonts w:ascii="Consolas" w:eastAsia="Times New Roman" w:hAnsi="Consolas" w:cs="Times New Roman"/>
-          <w:color w:val="DCDCAA"/>
-          <w:sz w:val="21"/>
-          <w:szCs w:val="21"/>
-          <w:lang w:eastAsia="en-GB"/>
-        </w:rPr>
-        <w:t>connect</w:t>
+        <w:t>on_connect</w:t>
       </w:r>
       <w:proofErr w:type="spellEnd"/>
       <w:r>
@@ -16261,7 +15998,6 @@
         <w:t>(</w:t>
       </w:r>
       <w:proofErr w:type="spellStart"/>
-      <w:proofErr w:type="gramEnd"/>
       <w:r>
         <w:rPr>
           <w:rFonts w:ascii="Consolas" w:eastAsia="Times New Roman" w:hAnsi="Consolas" w:cs="Times New Roman"/>
@@ -16373,7 +16109,6 @@
         </w:rPr>
         <w:t xml:space="preserve">    </w:t>
       </w:r>
-      <w:proofErr w:type="gramStart"/>
       <w:r>
         <w:rPr>
           <w:rFonts w:ascii="Consolas" w:eastAsia="Times New Roman" w:hAnsi="Consolas" w:cs="Times New Roman"/>
@@ -16395,7 +16130,6 @@
         <w:t>(</w:t>
       </w:r>
       <w:proofErr w:type="spellStart"/>
-      <w:proofErr w:type="gramEnd"/>
       <w:r>
         <w:rPr>
           <w:rFonts w:ascii="Consolas" w:eastAsia="Times New Roman" w:hAnsi="Consolas" w:cs="Times New Roman"/>
@@ -16570,7 +16304,6 @@
         <w:t xml:space="preserve">    </w:t>
       </w:r>
       <w:proofErr w:type="spellStart"/>
-      <w:proofErr w:type="gramStart"/>
       <w:r>
         <w:rPr>
           <w:rFonts w:ascii="Consolas" w:eastAsia="Times New Roman" w:hAnsi="Consolas" w:cs="Times New Roman"/>
@@ -16592,7 +16325,6 @@
         <w:t>.subscribe</w:t>
       </w:r>
       <w:proofErr w:type="spellEnd"/>
-      <w:proofErr w:type="gramEnd"/>
       <w:r>
         <w:rPr>
           <w:rFonts w:ascii="Consolas" w:eastAsia="Times New Roman" w:hAnsi="Consolas" w:cs="Times New Roman"/>
@@ -16797,11 +16529,9 @@
       <w:r>
         <w:t xml:space="preserve"> módért felelős </w:t>
       </w:r>
-      <w:proofErr w:type="spellStart"/>
-      <w:r>
-        <w:t>python</w:t>
-      </w:r>
-      <w:proofErr w:type="spellEnd"/>
+      <w:r>
+        <w:t>Python</w:t>
+      </w:r>
       <w:r>
         <w:t xml:space="preserve"> szkript</w:t>
       </w:r>
@@ -16936,7 +16666,6 @@
         <w:t xml:space="preserve">” </w:t>
       </w:r>
       <w:proofErr w:type="spellStart"/>
-      <w:proofErr w:type="gramStart"/>
       <w:r>
         <w:rPr>
           <w:i/>
@@ -16945,7 +16674,6 @@
         <w:t>stream.Score</w:t>
       </w:r>
       <w:proofErr w:type="spellEnd"/>
-      <w:proofErr w:type="gramEnd"/>
       <w:r>
         <w:rPr>
           <w:i/>
@@ -17401,7 +17129,6 @@
         <w:t xml:space="preserve"> </w:t>
       </w:r>
       <w:proofErr w:type="spellStart"/>
-      <w:proofErr w:type="gramStart"/>
       <w:r>
         <w:rPr>
           <w:rFonts w:ascii="Consolas" w:eastAsia="Times New Roman" w:hAnsi="Consolas" w:cs="Times New Roman"/>
@@ -17423,7 +17150,6 @@
         <w:t>.topic</w:t>
       </w:r>
       <w:proofErr w:type="spellEnd"/>
-      <w:proofErr w:type="gramEnd"/>
       <w:r>
         <w:rPr>
           <w:rFonts w:ascii="Consolas" w:eastAsia="Times New Roman" w:hAnsi="Consolas" w:cs="Times New Roman"/>
@@ -17501,7 +17227,6 @@
         <w:t xml:space="preserve"> </w:t>
       </w:r>
       <w:proofErr w:type="spellStart"/>
-      <w:proofErr w:type="gramStart"/>
       <w:r>
         <w:rPr>
           <w:rFonts w:ascii="Consolas" w:eastAsia="Times New Roman" w:hAnsi="Consolas" w:cs="Times New Roman"/>
@@ -17523,7 +17248,6 @@
         <w:t>.payload</w:t>
       </w:r>
       <w:proofErr w:type="spellEnd"/>
-      <w:proofErr w:type="gramEnd"/>
     </w:p>
     <w:p>
       <w:pPr>
@@ -17591,7 +17315,6 @@
         <w:t xml:space="preserve"> </w:t>
       </w:r>
       <w:proofErr w:type="spellStart"/>
-      <w:proofErr w:type="gramStart"/>
       <w:r>
         <w:rPr>
           <w:rFonts w:ascii="Consolas" w:eastAsia="Times New Roman" w:hAnsi="Consolas" w:cs="Times New Roman"/>
@@ -17622,7 +17345,6 @@
         </w:rPr>
         <w:t>path</w:t>
       </w:r>
-      <w:proofErr w:type="gramEnd"/>
       <w:r>
         <w:rPr>
           <w:rFonts w:ascii="Consolas" w:eastAsia="Times New Roman" w:hAnsi="Consolas" w:cs="Times New Roman"/>
@@ -17951,7 +17673,6 @@
         <w:t xml:space="preserve"> </w:t>
       </w:r>
       <w:proofErr w:type="spellStart"/>
-      <w:proofErr w:type="gramStart"/>
       <w:r>
         <w:rPr>
           <w:rFonts w:ascii="Consolas" w:eastAsia="Times New Roman" w:hAnsi="Consolas" w:cs="Times New Roman"/>
@@ -17974,7 +17695,6 @@
         <w:t>(</w:t>
       </w:r>
       <w:proofErr w:type="spellStart"/>
-      <w:proofErr w:type="gramEnd"/>
       <w:r>
         <w:rPr>
           <w:rFonts w:ascii="Consolas" w:eastAsia="Times New Roman" w:hAnsi="Consolas" w:cs="Times New Roman"/>
@@ -18105,7 +17825,6 @@
         <w:t xml:space="preserve">                </w:t>
       </w:r>
       <w:proofErr w:type="spellStart"/>
-      <w:proofErr w:type="gramStart"/>
       <w:r>
         <w:rPr>
           <w:rFonts w:ascii="Consolas" w:eastAsia="Times New Roman" w:hAnsi="Consolas" w:cs="Times New Roman"/>
@@ -18137,7 +17856,6 @@
         <w:t>write</w:t>
       </w:r>
       <w:proofErr w:type="spellEnd"/>
-      <w:proofErr w:type="gramEnd"/>
       <w:r>
         <w:rPr>
           <w:rFonts w:ascii="Consolas" w:eastAsia="Times New Roman" w:hAnsi="Consolas" w:cs="Times New Roman"/>
@@ -18389,7 +18107,6 @@
         <w:t xml:space="preserve"> </w:t>
       </w:r>
       <w:proofErr w:type="spellStart"/>
-      <w:proofErr w:type="gramStart"/>
       <w:r>
         <w:rPr>
           <w:rFonts w:ascii="Consolas" w:eastAsia="Times New Roman" w:hAnsi="Consolas" w:cs="Times New Roman"/>
@@ -18421,7 +18138,6 @@
         <w:t>argv</w:t>
       </w:r>
       <w:proofErr w:type="spellEnd"/>
-      <w:proofErr w:type="gramEnd"/>
       <w:r>
         <w:rPr>
           <w:rFonts w:ascii="Consolas" w:eastAsia="Times New Roman" w:hAnsi="Consolas" w:cs="Times New Roman"/>
@@ -18531,7 +18247,6 @@
         <w:t xml:space="preserve"> </w:t>
       </w:r>
       <w:proofErr w:type="spellStart"/>
-      <w:proofErr w:type="gramStart"/>
       <w:r>
         <w:rPr>
           <w:rFonts w:ascii="Consolas" w:eastAsia="Times New Roman" w:hAnsi="Consolas" w:cs="Times New Roman"/>
@@ -18563,7 +18278,6 @@
         <w:t>read</w:t>
       </w:r>
       <w:proofErr w:type="spellEnd"/>
-      <w:proofErr w:type="gramEnd"/>
       <w:r>
         <w:rPr>
           <w:rFonts w:ascii="Consolas" w:eastAsia="Times New Roman" w:hAnsi="Consolas" w:cs="Times New Roman"/>
@@ -18653,7 +18367,6 @@
         <w:t xml:space="preserve">Ez után meghívjuk a </w:t>
       </w:r>
       <w:proofErr w:type="spellStart"/>
-      <w:proofErr w:type="gramStart"/>
       <w:r>
         <w:rPr>
           <w:i/>
@@ -18672,7 +18385,6 @@
         <w:t>predict</w:t>
       </w:r>
       <w:proofErr w:type="spellEnd"/>
-      <w:proofErr w:type="gramEnd"/>
       <w:r>
         <w:rPr>
           <w:i/>
@@ -18728,21 +18440,12 @@
         <w:t xml:space="preserve">hozott </w:t>
       </w:r>
       <w:proofErr w:type="spellStart"/>
-      <w:proofErr w:type="gramStart"/>
       <w:r>
         <w:rPr>
           <w:i/>
           <w:iCs/>
         </w:rPr>
-        <w:t>numpy.colum</w:t>
-      </w:r>
-      <w:proofErr w:type="gramEnd"/>
-      <w:r>
-        <w:rPr>
-          <w:i/>
-          <w:iCs/>
-        </w:rPr>
-        <w:t>_stack</w:t>
+        <w:t>numpy.colum_stack</w:t>
       </w:r>
       <w:proofErr w:type="spellEnd"/>
       <w:r>
@@ -18877,7 +18580,6 @@
         <w:t xml:space="preserve"> </w:t>
       </w:r>
       <w:proofErr w:type="spellStart"/>
-      <w:proofErr w:type="gramStart"/>
       <w:r>
         <w:rPr>
           <w:rFonts w:ascii="Consolas" w:eastAsia="Times New Roman" w:hAnsi="Consolas" w:cs="Times New Roman"/>
@@ -18909,7 +18611,6 @@
         <w:t>predict</w:t>
       </w:r>
       <w:proofErr w:type="spellEnd"/>
-      <w:proofErr w:type="gramEnd"/>
       <w:r>
         <w:rPr>
           <w:rFonts w:ascii="Consolas" w:eastAsia="Times New Roman" w:hAnsi="Consolas" w:cs="Times New Roman"/>
@@ -19079,7 +18780,6 @@
         <w:t xml:space="preserve"> </w:t>
       </w:r>
       <w:proofErr w:type="spellStart"/>
-      <w:proofErr w:type="gramStart"/>
       <w:r>
         <w:rPr>
           <w:rFonts w:ascii="Consolas" w:eastAsia="Times New Roman" w:hAnsi="Consolas" w:cs="Times New Roman"/>
@@ -19108,18 +18808,7 @@
           <w:szCs w:val="21"/>
           <w:lang w:eastAsia="en-GB"/>
         </w:rPr>
-        <w:t>column</w:t>
-      </w:r>
-      <w:proofErr w:type="gramEnd"/>
-      <w:r>
-        <w:rPr>
-          <w:rFonts w:ascii="Consolas" w:eastAsia="Times New Roman" w:hAnsi="Consolas" w:cs="Times New Roman"/>
-          <w:color w:val="DCDCAA"/>
-          <w:sz w:val="21"/>
-          <w:szCs w:val="21"/>
-          <w:lang w:eastAsia="en-GB"/>
-        </w:rPr>
-        <w:t>_stack</w:t>
+        <w:t>column_stack</w:t>
       </w:r>
       <w:proofErr w:type="spellEnd"/>
       <w:r>
@@ -19269,7 +18958,6 @@
         <w:t xml:space="preserve"> </w:t>
       </w:r>
       <w:proofErr w:type="spellStart"/>
-      <w:proofErr w:type="gramStart"/>
       <w:r>
         <w:rPr>
           <w:rFonts w:ascii="Consolas" w:eastAsia="Times New Roman" w:hAnsi="Consolas" w:cs="Times New Roman"/>
@@ -19291,7 +18979,6 @@
         </w:rPr>
         <w:t>[</w:t>
       </w:r>
-      <w:proofErr w:type="gramEnd"/>
       <w:r>
         <w:rPr>
           <w:rFonts w:ascii="Consolas" w:eastAsia="Times New Roman" w:hAnsi="Consolas" w:cs="Times New Roman"/>
@@ -19718,7 +19405,6 @@
         </w:rPr>
       </w:pPr>
       <w:proofErr w:type="spellStart"/>
-      <w:proofErr w:type="gramStart"/>
       <w:r>
         <w:rPr>
           <w:rFonts w:ascii="Consolas" w:eastAsia="Times New Roman" w:hAnsi="Consolas" w:cs="Times New Roman"/>
@@ -19750,7 +19436,6 @@
         <w:t>savetxt</w:t>
       </w:r>
       <w:proofErr w:type="spellEnd"/>
-      <w:proofErr w:type="gramEnd"/>
       <w:r>
         <w:rPr>
           <w:rFonts w:ascii="Consolas" w:eastAsia="Times New Roman" w:hAnsi="Consolas" w:cs="Times New Roman"/>
@@ -20112,18 +19797,7 @@
           <w:szCs w:val="21"/>
           <w:lang w:eastAsia="en-GB"/>
         </w:rPr>
-        <w:t xml:space="preserve"> </w:t>
-      </w:r>
-      <w:proofErr w:type="gramStart"/>
-      <w:r>
-        <w:rPr>
-          <w:rFonts w:ascii="Consolas" w:eastAsia="Times New Roman" w:hAnsi="Consolas" w:cs="Times New Roman"/>
-          <w:color w:val="CCCCCC"/>
-          <w:sz w:val="21"/>
-          <w:szCs w:val="21"/>
-          <w:lang w:eastAsia="en-GB"/>
-        </w:rPr>
-        <w:t xml:space="preserve">[ </w:t>
+        <w:t xml:space="preserve"> [ </w:t>
       </w:r>
       <w:r>
         <w:rPr>
@@ -20133,18 +19807,7 @@
           <w:szCs w:val="21"/>
           <w:lang w:eastAsia="en-GB"/>
         </w:rPr>
-        <w:t>'</w:t>
-      </w:r>
-      <w:proofErr w:type="gramEnd"/>
-      <w:r>
-        <w:rPr>
-          <w:rFonts w:ascii="Consolas" w:eastAsia="Times New Roman" w:hAnsi="Consolas" w:cs="Times New Roman"/>
-          <w:color w:val="CE9178"/>
-          <w:sz w:val="21"/>
-          <w:szCs w:val="21"/>
-          <w:lang w:eastAsia="en-GB"/>
-        </w:rPr>
-        <w:t>A'</w:t>
+        <w:t>'A'</w:t>
       </w:r>
       <w:r>
         <w:rPr>
@@ -20433,7 +20096,6 @@
         <w:t xml:space="preserve"> </w:t>
       </w:r>
       <w:proofErr w:type="spellStart"/>
-      <w:proofErr w:type="gramStart"/>
       <w:r>
         <w:rPr>
           <w:rFonts w:ascii="Consolas" w:eastAsia="Times New Roman" w:hAnsi="Consolas" w:cs="Times New Roman"/>
@@ -20465,7 +20127,6 @@
         <w:t>arange</w:t>
       </w:r>
       <w:proofErr w:type="spellEnd"/>
-      <w:proofErr w:type="gramEnd"/>
       <w:r>
         <w:rPr>
           <w:rFonts w:ascii="Consolas" w:eastAsia="Times New Roman" w:hAnsi="Consolas" w:cs="Times New Roman"/>
@@ -21025,7 +20686,6 @@
         <w:t xml:space="preserve"> (</w:t>
       </w:r>
       <w:proofErr w:type="spellStart"/>
-      <w:proofErr w:type="gramStart"/>
       <w:r>
         <w:rPr>
           <w:rFonts w:ascii="Consolas" w:eastAsia="Times New Roman" w:hAnsi="Consolas" w:cs="Times New Roman"/>
@@ -21057,7 +20717,6 @@
         <w:t>index</w:t>
       </w:r>
       <w:proofErr w:type="spellEnd"/>
-      <w:proofErr w:type="gramEnd"/>
       <w:r>
         <w:rPr>
           <w:rFonts w:ascii="Consolas" w:eastAsia="Times New Roman" w:hAnsi="Consolas" w:cs="Times New Roman"/>
@@ -21155,7 +20814,6 @@
         <w:t xml:space="preserve">        </w:t>
       </w:r>
       <w:proofErr w:type="spellStart"/>
-      <w:proofErr w:type="gramStart"/>
       <w:r>
         <w:rPr>
           <w:rFonts w:ascii="Consolas" w:eastAsia="Times New Roman" w:hAnsi="Consolas" w:cs="Times New Roman"/>
@@ -21187,7 +20845,6 @@
         <w:t>append</w:t>
       </w:r>
       <w:proofErr w:type="spellEnd"/>
-      <w:proofErr w:type="gramEnd"/>
       <w:r>
         <w:rPr>
           <w:rFonts w:ascii="Consolas" w:eastAsia="Times New Roman" w:hAnsi="Consolas" w:cs="Times New Roman"/>
@@ -21291,7 +20948,6 @@
         <w:t xml:space="preserve"> </w:t>
       </w:r>
       <w:proofErr w:type="spellStart"/>
-      <w:proofErr w:type="gramStart"/>
       <w:r>
         <w:rPr>
           <w:rFonts w:ascii="Consolas" w:eastAsia="Times New Roman" w:hAnsi="Consolas" w:cs="Times New Roman"/>
@@ -21323,7 +20979,6 @@
         <w:t>array</w:t>
       </w:r>
       <w:proofErr w:type="spellEnd"/>
-      <w:proofErr w:type="gramEnd"/>
       <w:r>
         <w:rPr>
           <w:rFonts w:ascii="Consolas" w:eastAsia="Times New Roman" w:hAnsi="Consolas" w:cs="Times New Roman"/>
@@ -21475,7 +21130,6 @@
         <w:t>*</w:t>
       </w:r>
       <w:proofErr w:type="spellStart"/>
-      <w:proofErr w:type="gramStart"/>
       <w:r>
         <w:rPr>
           <w:rFonts w:ascii="Consolas" w:eastAsia="Times New Roman" w:hAnsi="Consolas" w:cs="Times New Roman"/>
@@ -21504,18 +21158,7 @@
           <w:szCs w:val="21"/>
           <w:lang w:eastAsia="en-GB"/>
         </w:rPr>
-        <w:t>note</w:t>
-      </w:r>
-      <w:proofErr w:type="gramEnd"/>
-      <w:r>
-        <w:rPr>
-          <w:rFonts w:ascii="Consolas" w:eastAsia="Times New Roman" w:hAnsi="Consolas" w:cs="Times New Roman"/>
-          <w:color w:val="9CDCFE"/>
-          <w:sz w:val="21"/>
-          <w:szCs w:val="21"/>
-          <w:lang w:eastAsia="en-GB"/>
-        </w:rPr>
-        <w:t>_freq_array</w:t>
+        <w:t>note_freq_array</w:t>
       </w:r>
       <w:proofErr w:type="spellEnd"/>
       <w:r>
@@ -21599,7 +21242,6 @@
         <w:t xml:space="preserve"> </w:t>
       </w:r>
       <w:proofErr w:type="spellStart"/>
-      <w:proofErr w:type="gramStart"/>
       <w:r>
         <w:rPr>
           <w:rFonts w:ascii="Consolas" w:eastAsia="Times New Roman" w:hAnsi="Consolas" w:cs="Times New Roman"/>
@@ -21631,7 +21273,6 @@
         <w:t>append</w:t>
       </w:r>
       <w:proofErr w:type="spellEnd"/>
-      <w:proofErr w:type="gramEnd"/>
       <w:r>
         <w:rPr>
           <w:rFonts w:ascii="Consolas" w:eastAsia="Times New Roman" w:hAnsi="Consolas" w:cs="Times New Roman"/>
@@ -21738,15 +21379,7 @@
         <w:t xml:space="preserve">” kulcsszó használatával a skála leszűkül az </w:t>
       </w:r>
       <w:r>
-        <w:t>„</w:t>
-      </w:r>
-      <w:proofErr w:type="gramStart"/>
-      <w:r>
-        <w:t>A,C</w:t>
-      </w:r>
-      <w:proofErr w:type="gramEnd"/>
-      <w:r>
-        <w:t xml:space="preserve">,D,E,G” ötfokú, azaz </w:t>
+        <w:t xml:space="preserve">„A,C,D,E,G” ötfokú, azaz </w:t>
       </w:r>
       <w:proofErr w:type="spellStart"/>
       <w:r>
@@ -21836,7 +21469,6 @@
         </w:rPr>
         <w:t>1</w:t>
       </w:r>
-      <w:proofErr w:type="gramStart"/>
       <w:r>
         <w:rPr>
           <w:rFonts w:ascii="Consolas" w:eastAsia="Times New Roman" w:hAnsi="Consolas" w:cs="Times New Roman"/>
@@ -21859,7 +21491,6 @@
         <w:t>upper</w:t>
       </w:r>
       <w:proofErr w:type="spellEnd"/>
-      <w:proofErr w:type="gramEnd"/>
       <w:r>
         <w:rPr>
           <w:rFonts w:ascii="Consolas" w:eastAsia="Times New Roman" w:hAnsi="Consolas" w:cs="Times New Roman"/>
@@ -22058,7 +21689,6 @@
         </w:rPr>
         <w:t>1</w:t>
       </w:r>
-      <w:proofErr w:type="gramStart"/>
       <w:r>
         <w:rPr>
           <w:rFonts w:ascii="Consolas" w:eastAsia="Times New Roman" w:hAnsi="Consolas" w:cs="Times New Roman"/>
@@ -22081,7 +21711,6 @@
         <w:t>upper</w:t>
       </w:r>
       <w:proofErr w:type="spellEnd"/>
-      <w:proofErr w:type="gramEnd"/>
       <w:r>
         <w:rPr>
           <w:rFonts w:ascii="Consolas" w:eastAsia="Times New Roman" w:hAnsi="Consolas" w:cs="Times New Roman"/>
@@ -22240,39 +21869,17 @@
           <w:szCs w:val="21"/>
           <w:lang w:eastAsia="hu-HU"/>
         </w:rPr>
-        <w:t xml:space="preserve"> </w:t>
-      </w:r>
-      <w:proofErr w:type="gramStart"/>
-      <w:r>
-        <w:rPr>
-          <w:rFonts w:ascii="Consolas" w:eastAsia="Times New Roman" w:hAnsi="Consolas" w:cs="Times New Roman"/>
-          <w:color w:val="CCCCCC"/>
+        <w:t xml:space="preserve"> [ </w:t>
+      </w:r>
+      <w:r>
+        <w:rPr>
+          <w:rFonts w:ascii="Consolas" w:eastAsia="Times New Roman" w:hAnsi="Consolas" w:cs="Times New Roman"/>
+          <w:color w:val="CE9178"/>
           <w:sz w:val="21"/>
           <w:szCs w:val="21"/>
           <w:lang w:eastAsia="hu-HU"/>
         </w:rPr>
-        <w:t xml:space="preserve">[ </w:t>
-      </w:r>
-      <w:r>
-        <w:rPr>
-          <w:rFonts w:ascii="Consolas" w:eastAsia="Times New Roman" w:hAnsi="Consolas" w:cs="Times New Roman"/>
-          <w:color w:val="CE9178"/>
-          <w:sz w:val="21"/>
-          <w:szCs w:val="21"/>
-          <w:lang w:eastAsia="hu-HU"/>
-        </w:rPr>
-        <w:t>'</w:t>
-      </w:r>
-      <w:proofErr w:type="gramEnd"/>
-      <w:r>
-        <w:rPr>
-          <w:rFonts w:ascii="Consolas" w:eastAsia="Times New Roman" w:hAnsi="Consolas" w:cs="Times New Roman"/>
-          <w:color w:val="CE9178"/>
-          <w:sz w:val="21"/>
-          <w:szCs w:val="21"/>
-          <w:lang w:eastAsia="hu-HU"/>
-        </w:rPr>
-        <w:t>A'</w:t>
+        <w:t>'A'</w:t>
       </w:r>
       <w:r>
         <w:rPr>
@@ -22557,7 +22164,6 @@
         <w:t xml:space="preserve"> </w:t>
       </w:r>
       <w:proofErr w:type="spellStart"/>
-      <w:proofErr w:type="gramStart"/>
       <w:r>
         <w:rPr>
           <w:rFonts w:ascii="Consolas" w:eastAsia="Times New Roman" w:hAnsi="Consolas" w:cs="Times New Roman"/>
@@ -22579,7 +22185,6 @@
         </w:rPr>
         <w:t>[</w:t>
       </w:r>
-      <w:proofErr w:type="gramEnd"/>
       <w:r>
         <w:rPr>
           <w:rFonts w:ascii="Consolas" w:eastAsia="Times New Roman" w:hAnsi="Consolas" w:cs="Times New Roman"/>
@@ -22729,7 +22334,6 @@
         <w:t xml:space="preserve"> </w:t>
       </w:r>
       <w:proofErr w:type="spellStart"/>
-      <w:proofErr w:type="gramStart"/>
       <w:r>
         <w:rPr>
           <w:rFonts w:ascii="Consolas" w:eastAsia="Times New Roman" w:hAnsi="Consolas" w:cs="Times New Roman"/>
@@ -22761,7 +22365,6 @@
         <w:t>array</w:t>
       </w:r>
       <w:proofErr w:type="spellEnd"/>
-      <w:proofErr w:type="gramEnd"/>
       <w:r>
         <w:rPr>
           <w:rFonts w:ascii="Consolas" w:eastAsia="Times New Roman" w:hAnsi="Consolas" w:cs="Times New Roman"/>
@@ -23048,7 +22651,6 @@
         </w:rPr>
         <w:t>1</w:t>
       </w:r>
-      <w:proofErr w:type="gramStart"/>
       <w:r>
         <w:rPr>
           <w:rFonts w:ascii="Consolas" w:eastAsia="Times New Roman" w:hAnsi="Consolas" w:cs="Times New Roman"/>
@@ -23071,7 +22673,6 @@
         <w:t>strip</w:t>
       </w:r>
       <w:proofErr w:type="spellEnd"/>
-      <w:proofErr w:type="gramEnd"/>
       <w:r>
         <w:rPr>
           <w:rFonts w:ascii="Consolas" w:eastAsia="Times New Roman" w:hAnsi="Consolas" w:cs="Times New Roman"/>
@@ -23399,7 +23000,6 @@
         <w:t xml:space="preserve"> </w:t>
       </w:r>
       <w:proofErr w:type="spellStart"/>
-      <w:proofErr w:type="gramStart"/>
       <w:r>
         <w:rPr>
           <w:rFonts w:ascii="Consolas" w:eastAsia="Times New Roman" w:hAnsi="Consolas" w:cs="Times New Roman"/>
@@ -23421,7 +23021,6 @@
         </w:rPr>
         <w:t>[</w:t>
       </w:r>
-      <w:proofErr w:type="gramEnd"/>
       <w:r>
         <w:rPr>
           <w:rFonts w:ascii="Consolas" w:eastAsia="Times New Roman" w:hAnsi="Consolas" w:cs="Times New Roman"/>
@@ -23571,7 +23170,6 @@
         <w:t xml:space="preserve"> </w:t>
       </w:r>
       <w:proofErr w:type="spellStart"/>
-      <w:proofErr w:type="gramStart"/>
       <w:r>
         <w:rPr>
           <w:rFonts w:ascii="Consolas" w:eastAsia="Times New Roman" w:hAnsi="Consolas" w:cs="Times New Roman"/>
@@ -23603,7 +23201,6 @@
         <w:t>array</w:t>
       </w:r>
       <w:proofErr w:type="spellEnd"/>
-      <w:proofErr w:type="gramEnd"/>
       <w:r>
         <w:rPr>
           <w:rFonts w:ascii="Consolas" w:eastAsia="Times New Roman" w:hAnsi="Consolas" w:cs="Times New Roman"/>
@@ -23941,7 +23538,6 @@
         <w:t xml:space="preserve"> </w:t>
       </w:r>
       <w:proofErr w:type="spellStart"/>
-      <w:proofErr w:type="gramStart"/>
       <w:r>
         <w:rPr>
           <w:rFonts w:ascii="Consolas" w:eastAsia="Times New Roman" w:hAnsi="Consolas" w:cs="Times New Roman"/>
@@ -23984,7 +23580,6 @@
         <w:t>(</w:t>
       </w:r>
       <w:proofErr w:type="spellStart"/>
-      <w:proofErr w:type="gramEnd"/>
       <w:r>
         <w:rPr>
           <w:rFonts w:ascii="Consolas" w:eastAsia="Times New Roman" w:hAnsi="Consolas" w:cs="Times New Roman"/>
@@ -24115,7 +23710,6 @@
         <w:t xml:space="preserve"> </w:t>
       </w:r>
       <w:proofErr w:type="spellStart"/>
-      <w:proofErr w:type="gramStart"/>
       <w:r>
         <w:rPr>
           <w:rFonts w:ascii="Consolas" w:eastAsia="Times New Roman" w:hAnsi="Consolas" w:cs="Times New Roman"/>
@@ -24147,7 +23741,6 @@
         <w:t>argmin</w:t>
       </w:r>
       <w:proofErr w:type="spellEnd"/>
-      <w:proofErr w:type="gramEnd"/>
       <w:r>
         <w:rPr>
           <w:rFonts w:ascii="Consolas" w:eastAsia="Times New Roman" w:hAnsi="Consolas" w:cs="Times New Roman"/>
@@ -24661,7 +24254,6 @@
         <w:t xml:space="preserve"> </w:t>
       </w:r>
       <w:proofErr w:type="spellStart"/>
-      <w:proofErr w:type="gramStart"/>
       <w:r>
         <w:rPr>
           <w:rFonts w:ascii="Consolas" w:eastAsia="Times New Roman" w:hAnsi="Consolas" w:cs="Times New Roman"/>
@@ -24693,7 +24285,6 @@
         <w:t>array</w:t>
       </w:r>
       <w:proofErr w:type="spellEnd"/>
-      <w:proofErr w:type="gramEnd"/>
       <w:r>
         <w:rPr>
           <w:rFonts w:ascii="Consolas" w:eastAsia="Times New Roman" w:hAnsi="Consolas" w:cs="Times New Roman"/>
@@ -24795,7 +24386,6 @@
         <w:t xml:space="preserve"> </w:t>
       </w:r>
       <w:proofErr w:type="spellStart"/>
-      <w:proofErr w:type="gramStart"/>
       <w:r>
         <w:rPr>
           <w:rFonts w:ascii="Consolas" w:eastAsia="Times New Roman" w:hAnsi="Consolas" w:cs="Times New Roman"/>
@@ -24817,7 +24407,6 @@
         </w:rPr>
         <w:t>(</w:t>
       </w:r>
-      <w:proofErr w:type="gramEnd"/>
       <w:r>
         <w:rPr>
           <w:rFonts w:ascii="Consolas" w:eastAsia="Times New Roman" w:hAnsi="Consolas" w:cs="Times New Roman"/>
@@ -25868,7 +25457,6 @@
         <w:t xml:space="preserve"> </w:t>
       </w:r>
       <w:proofErr w:type="spellStart"/>
-      <w:proofErr w:type="gramStart"/>
       <w:r>
         <w:rPr>
           <w:rFonts w:ascii="Consolas" w:eastAsia="Times New Roman" w:hAnsi="Consolas" w:cs="Times New Roman"/>
@@ -25900,7 +25488,6 @@
         <w:t>append</w:t>
       </w:r>
       <w:proofErr w:type="spellEnd"/>
-      <w:proofErr w:type="gramEnd"/>
       <w:r>
         <w:rPr>
           <w:rFonts w:ascii="Consolas" w:eastAsia="Times New Roman" w:hAnsi="Consolas" w:cs="Times New Roman"/>
@@ -26395,15 +25982,7 @@
     <w:p/>
     <w:p>
       <w:r>
-        <w:t xml:space="preserve">A jelenlegi adatban még előfordulhatnak felismerési hibák, olyan </w:t>
-      </w:r>
-      <w:proofErr w:type="gramStart"/>
-      <w:r>
-        <w:t>hangok</w:t>
-      </w:r>
-      <w:proofErr w:type="gramEnd"/>
-      <w:r>
-        <w:t xml:space="preserve"> amelyek valamilyen külső vagy belső tényező következtében tévesen lettek mérve. Ezeknek a soroknak két jellemzője van, irreálisan rövid ideig tartanak</w:t>
+        <w:t>A jelenlegi adatban még előfordulhatnak felismerési hibák, olyan hangok amelyek valamilyen külső vagy belső tényező következtében tévesen lettek mérve. Ezeknek a soroknak két jellemzője van, irreálisan rövid ideig tartanak</w:t>
       </w:r>
       <w:r>
         <w:t xml:space="preserve"> (</w:t>
@@ -26611,7 +26190,6 @@
         </w:rPr>
         <w:t>(</w:t>
       </w:r>
-      <w:proofErr w:type="gramStart"/>
       <w:r>
         <w:rPr>
           <w:rFonts w:ascii="Consolas" w:eastAsia="Times New Roman" w:hAnsi="Consolas" w:cs="Times New Roman"/>
@@ -26642,7 +26220,6 @@
         </w:rPr>
         <w:t>len</w:t>
       </w:r>
-      <w:proofErr w:type="gramEnd"/>
       <w:r>
         <w:rPr>
           <w:rFonts w:ascii="Consolas" w:eastAsia="Times New Roman" w:hAnsi="Consolas" w:cs="Times New Roman"/>
@@ -26728,7 +26305,6 @@
         <w:t xml:space="preserve">    </w:t>
       </w:r>
       <w:proofErr w:type="spellStart"/>
-      <w:proofErr w:type="gramStart"/>
       <w:r>
         <w:rPr>
           <w:rFonts w:ascii="Consolas" w:eastAsia="Times New Roman" w:hAnsi="Consolas" w:cs="Times New Roman"/>
@@ -26748,18 +26324,7 @@
           <w:szCs w:val="21"/>
           <w:lang w:eastAsia="en-GB"/>
         </w:rPr>
-        <w:t>(</w:t>
-      </w:r>
-      <w:proofErr w:type="gramEnd"/>
-      <w:r>
-        <w:rPr>
-          <w:rFonts w:ascii="Consolas" w:eastAsia="Times New Roman" w:hAnsi="Consolas" w:cs="Times New Roman"/>
-          <w:color w:val="CCCCCC"/>
-          <w:sz w:val="21"/>
-          <w:szCs w:val="21"/>
-          <w:lang w:eastAsia="en-GB"/>
-        </w:rPr>
-        <w:t>(</w:t>
+        <w:t>((</w:t>
       </w:r>
       <w:r>
         <w:rPr>
@@ -27120,7 +26685,6 @@
         <w:t xml:space="preserve">    </w:t>
       </w:r>
       <w:proofErr w:type="spellStart"/>
-      <w:proofErr w:type="gramStart"/>
       <w:r>
         <w:rPr>
           <w:rFonts w:ascii="Consolas" w:eastAsia="Times New Roman" w:hAnsi="Consolas" w:cs="Times New Roman"/>
@@ -27140,18 +26704,7 @@
           <w:szCs w:val="21"/>
           <w:lang w:eastAsia="en-GB"/>
         </w:rPr>
-        <w:t>(</w:t>
-      </w:r>
-      <w:proofErr w:type="gramEnd"/>
-      <w:r>
-        <w:rPr>
-          <w:rFonts w:ascii="Consolas" w:eastAsia="Times New Roman" w:hAnsi="Consolas" w:cs="Times New Roman"/>
-          <w:color w:val="CCCCCC"/>
-          <w:sz w:val="21"/>
-          <w:szCs w:val="21"/>
-          <w:lang w:eastAsia="en-GB"/>
-        </w:rPr>
-        <w:t>(</w:t>
+        <w:t>((</w:t>
       </w:r>
       <w:r>
         <w:rPr>
@@ -27308,7 +26861,6 @@
         <w:t xml:space="preserve">    </w:t>
       </w:r>
       <w:proofErr w:type="spellStart"/>
-      <w:proofErr w:type="gramStart"/>
       <w:r>
         <w:rPr>
           <w:rFonts w:ascii="Consolas" w:eastAsia="Times New Roman" w:hAnsi="Consolas" w:cs="Times New Roman"/>
@@ -27330,7 +26882,6 @@
         </w:rPr>
         <w:t>(</w:t>
       </w:r>
-      <w:proofErr w:type="gramEnd"/>
       <w:r>
         <w:rPr>
           <w:rFonts w:ascii="Consolas" w:eastAsia="Times New Roman" w:hAnsi="Consolas" w:cs="Times New Roman"/>
@@ -28072,7 +27623,6 @@
         </w:rPr>
         <w:t>16</w:t>
       </w:r>
-      <w:proofErr w:type="gramStart"/>
       <w:r>
         <w:rPr>
           <w:rFonts w:ascii="Consolas" w:eastAsia="Times New Roman" w:hAnsi="Consolas" w:cs="Times New Roman"/>
@@ -28091,18 +27641,7 @@
           <w:szCs w:val="21"/>
           <w:lang w:eastAsia="en-GB"/>
         </w:rPr>
-        <w:t>#</w:t>
-      </w:r>
-      <w:proofErr w:type="gramEnd"/>
-      <w:r>
-        <w:rPr>
-          <w:rFonts w:ascii="Consolas" w:eastAsia="Times New Roman" w:hAnsi="Consolas" w:cs="Times New Roman"/>
-          <w:color w:val="6A9955"/>
-          <w:sz w:val="21"/>
-          <w:szCs w:val="21"/>
-          <w:lang w:eastAsia="en-GB"/>
-        </w:rPr>
-        <w:t xml:space="preserve"> </w:t>
+        <w:t xml:space="preserve"># </w:t>
       </w:r>
       <w:proofErr w:type="spellStart"/>
       <w:r>
@@ -28194,7 +27733,6 @@
         </w:rPr>
         <w:t xml:space="preserve"> </w:t>
       </w:r>
-      <w:proofErr w:type="gramStart"/>
       <w:r>
         <w:rPr>
           <w:rFonts w:ascii="Consolas" w:eastAsia="Times New Roman" w:hAnsi="Consolas" w:cs="Times New Roman"/>
@@ -28216,7 +27754,6 @@
         <w:t>(</w:t>
       </w:r>
       <w:proofErr w:type="spellStart"/>
-      <w:proofErr w:type="gramEnd"/>
       <w:r>
         <w:rPr>
           <w:rFonts w:ascii="Consolas" w:eastAsia="Times New Roman" w:hAnsi="Consolas" w:cs="Times New Roman"/>
@@ -28391,7 +27928,6 @@
         <w:t xml:space="preserve">Ez után létrehozunk egy music21 </w:t>
       </w:r>
       <w:proofErr w:type="spellStart"/>
-      <w:proofErr w:type="gramStart"/>
       <w:r>
         <w:rPr>
           <w:i/>
@@ -28400,7 +27936,6 @@
         <w:t>stream.Score</w:t>
       </w:r>
       <w:proofErr w:type="spellEnd"/>
-      <w:proofErr w:type="gramEnd"/>
       <w:r>
         <w:rPr>
           <w:i/>
@@ -28456,18 +27991,7 @@
           <w:szCs w:val="21"/>
           <w:lang w:eastAsia="en-GB"/>
         </w:rPr>
-        <w:t>generate_</w:t>
-      </w:r>
-      <w:proofErr w:type="gramStart"/>
-      <w:r>
-        <w:rPr>
-          <w:rFonts w:ascii="Consolas" w:eastAsia="Times New Roman" w:hAnsi="Consolas" w:cs="Times New Roman"/>
-          <w:color w:val="DCDCAA"/>
-          <w:sz w:val="21"/>
-          <w:szCs w:val="21"/>
-          <w:lang w:eastAsia="en-GB"/>
-        </w:rPr>
-        <w:t>musicxml</w:t>
+        <w:t>generate_musicxml</w:t>
       </w:r>
       <w:proofErr w:type="spellEnd"/>
       <w:r>
@@ -28481,7 +28005,6 @@
         <w:t>(</w:t>
       </w:r>
       <w:proofErr w:type="spellStart"/>
-      <w:proofErr w:type="gramEnd"/>
       <w:r>
         <w:rPr>
           <w:rFonts w:ascii="Consolas" w:eastAsia="Times New Roman" w:hAnsi="Consolas" w:cs="Times New Roman"/>
@@ -28792,7 +28315,6 @@
         <w:t xml:space="preserve"> </w:t>
       </w:r>
       <w:proofErr w:type="spellStart"/>
-      <w:proofErr w:type="gramStart"/>
       <w:r>
         <w:rPr>
           <w:rFonts w:ascii="Consolas" w:eastAsia="Times New Roman" w:hAnsi="Consolas" w:cs="Times New Roman"/>
@@ -28824,7 +28346,6 @@
         <w:t>Score</w:t>
       </w:r>
       <w:proofErr w:type="spellEnd"/>
-      <w:proofErr w:type="gramEnd"/>
       <w:r>
         <w:rPr>
           <w:rFonts w:ascii="Consolas" w:eastAsia="Times New Roman" w:hAnsi="Consolas" w:cs="Times New Roman"/>
@@ -29048,7 +28569,6 @@
         <w:t xml:space="preserve"> </w:t>
       </w:r>
       <w:proofErr w:type="spellStart"/>
-      <w:proofErr w:type="gramStart"/>
       <w:r>
         <w:rPr>
           <w:rFonts w:ascii="Consolas" w:eastAsia="Times New Roman" w:hAnsi="Consolas" w:cs="Times New Roman"/>
@@ -29080,7 +28600,6 @@
         <w:t>Part</w:t>
       </w:r>
       <w:proofErr w:type="spellEnd"/>
-      <w:proofErr w:type="gramEnd"/>
       <w:r>
         <w:rPr>
           <w:rFonts w:ascii="Consolas" w:eastAsia="Times New Roman" w:hAnsi="Consolas" w:cs="Times New Roman"/>
@@ -29116,7 +28635,6 @@
         <w:t xml:space="preserve">    </w:t>
       </w:r>
       <w:proofErr w:type="spellStart"/>
-      <w:proofErr w:type="gramStart"/>
       <w:r>
         <w:rPr>
           <w:rFonts w:ascii="Consolas" w:eastAsia="Times New Roman" w:hAnsi="Consolas" w:cs="Times New Roman"/>
@@ -29148,7 +28666,6 @@
         <w:t>append</w:t>
       </w:r>
       <w:proofErr w:type="spellEnd"/>
-      <w:proofErr w:type="gramEnd"/>
       <w:r>
         <w:rPr>
           <w:rFonts w:ascii="Consolas" w:eastAsia="Times New Roman" w:hAnsi="Consolas" w:cs="Times New Roman"/>
@@ -29438,7 +28955,6 @@
         <w:t xml:space="preserve"> </w:t>
       </w:r>
       <w:proofErr w:type="spellStart"/>
-      <w:proofErr w:type="gramStart"/>
       <w:r>
         <w:rPr>
           <w:rFonts w:ascii="Consolas" w:eastAsia="Times New Roman" w:hAnsi="Consolas" w:cs="Times New Roman"/>
@@ -29461,7 +28977,6 @@
         <w:t>(</w:t>
       </w:r>
       <w:proofErr w:type="spellStart"/>
-      <w:proofErr w:type="gramEnd"/>
       <w:r>
         <w:rPr>
           <w:rFonts w:ascii="Consolas" w:eastAsia="Times New Roman" w:hAnsi="Consolas" w:cs="Times New Roman"/>
@@ -29778,7 +29293,6 @@
         <w:t xml:space="preserve"> </w:t>
       </w:r>
       <w:proofErr w:type="spellStart"/>
-      <w:proofErr w:type="gramStart"/>
       <w:r>
         <w:rPr>
           <w:rFonts w:ascii="Consolas" w:eastAsia="Times New Roman" w:hAnsi="Consolas" w:cs="Times New Roman"/>
@@ -29810,7 +29324,6 @@
         <w:t>Rest</w:t>
       </w:r>
       <w:proofErr w:type="spellEnd"/>
-      <w:proofErr w:type="gramEnd"/>
       <w:r>
         <w:rPr>
           <w:rFonts w:ascii="Consolas" w:eastAsia="Times New Roman" w:hAnsi="Consolas" w:cs="Times New Roman"/>
@@ -30078,7 +29591,6 @@
         <w:t xml:space="preserve"> </w:t>
       </w:r>
       <w:proofErr w:type="spellStart"/>
-      <w:proofErr w:type="gramStart"/>
       <w:r>
         <w:rPr>
           <w:rFonts w:ascii="Consolas" w:eastAsia="Times New Roman" w:hAnsi="Consolas" w:cs="Times New Roman"/>
@@ -30110,7 +29622,6 @@
         <w:t>Duration</w:t>
       </w:r>
       <w:proofErr w:type="spellEnd"/>
-      <w:proofErr w:type="gramEnd"/>
       <w:r>
         <w:rPr>
           <w:rFonts w:ascii="Consolas" w:eastAsia="Times New Roman" w:hAnsi="Consolas" w:cs="Times New Roman"/>
@@ -30338,7 +29849,6 @@
         <w:t xml:space="preserve">            </w:t>
       </w:r>
       <w:proofErr w:type="spellStart"/>
-      <w:proofErr w:type="gramStart"/>
       <w:r>
         <w:rPr>
           <w:rFonts w:ascii="Consolas" w:eastAsia="Times New Roman" w:hAnsi="Consolas" w:cs="Times New Roman"/>
@@ -30370,7 +29880,6 @@
         <w:t>quarterLength</w:t>
       </w:r>
       <w:proofErr w:type="spellEnd"/>
-      <w:proofErr w:type="gramEnd"/>
       <w:r>
         <w:rPr>
           <w:rFonts w:ascii="Consolas" w:eastAsia="Times New Roman" w:hAnsi="Consolas" w:cs="Times New Roman"/>
@@ -30606,7 +30115,6 @@
         <w:t xml:space="preserve">            </w:t>
       </w:r>
       <w:proofErr w:type="spellStart"/>
-      <w:proofErr w:type="gramStart"/>
       <w:r>
         <w:rPr>
           <w:rFonts w:ascii="Consolas" w:eastAsia="Times New Roman" w:hAnsi="Consolas" w:cs="Times New Roman"/>
@@ -30638,7 +30146,6 @@
         <w:t>append</w:t>
       </w:r>
       <w:proofErr w:type="spellEnd"/>
-      <w:proofErr w:type="gramEnd"/>
       <w:r>
         <w:rPr>
           <w:rFonts w:ascii="Consolas" w:eastAsia="Times New Roman" w:hAnsi="Consolas" w:cs="Times New Roman"/>
@@ -30936,7 +30443,6 @@
         <w:t xml:space="preserve"> </w:t>
       </w:r>
       <w:proofErr w:type="spellStart"/>
-      <w:proofErr w:type="gramStart"/>
       <w:r>
         <w:rPr>
           <w:rFonts w:ascii="Consolas" w:eastAsia="Times New Roman" w:hAnsi="Consolas" w:cs="Times New Roman"/>
@@ -30968,7 +30474,6 @@
         <w:t>Note</w:t>
       </w:r>
       <w:proofErr w:type="spellEnd"/>
-      <w:proofErr w:type="gramEnd"/>
       <w:r>
         <w:rPr>
           <w:rFonts w:ascii="Consolas" w:eastAsia="Times New Roman" w:hAnsi="Consolas" w:cs="Times New Roman"/>
@@ -31004,7 +30509,6 @@
         <w:t xml:space="preserve">            </w:t>
       </w:r>
       <w:proofErr w:type="spellStart"/>
-      <w:proofErr w:type="gramStart"/>
       <w:r>
         <w:rPr>
           <w:rFonts w:ascii="Consolas" w:eastAsia="Times New Roman" w:hAnsi="Consolas" w:cs="Times New Roman"/>
@@ -31035,7 +30539,6 @@
         </w:rPr>
         <w:t>pitch</w:t>
       </w:r>
-      <w:proofErr w:type="gramEnd"/>
       <w:r>
         <w:rPr>
           <w:rFonts w:ascii="Consolas" w:eastAsia="Times New Roman" w:hAnsi="Consolas" w:cs="Times New Roman"/>
@@ -31356,7 +30859,6 @@
         <w:t xml:space="preserve"> </w:t>
       </w:r>
       <w:proofErr w:type="spellStart"/>
-      <w:proofErr w:type="gramStart"/>
       <w:r>
         <w:rPr>
           <w:rFonts w:ascii="Consolas" w:eastAsia="Times New Roman" w:hAnsi="Consolas" w:cs="Times New Roman"/>
@@ -31388,7 +30890,6 @@
         <w:t>Duration</w:t>
       </w:r>
       <w:proofErr w:type="spellEnd"/>
-      <w:proofErr w:type="gramEnd"/>
       <w:r>
         <w:rPr>
           <w:rFonts w:ascii="Consolas" w:eastAsia="Times New Roman" w:hAnsi="Consolas" w:cs="Times New Roman"/>
@@ -31616,7 +31117,6 @@
         <w:t xml:space="preserve">            </w:t>
       </w:r>
       <w:proofErr w:type="spellStart"/>
-      <w:proofErr w:type="gramStart"/>
       <w:r>
         <w:rPr>
           <w:rFonts w:ascii="Consolas" w:eastAsia="Times New Roman" w:hAnsi="Consolas" w:cs="Times New Roman"/>
@@ -31648,7 +31148,6 @@
         <w:t>quarterLength</w:t>
       </w:r>
       <w:proofErr w:type="spellEnd"/>
-      <w:proofErr w:type="gramEnd"/>
       <w:r>
         <w:rPr>
           <w:rFonts w:ascii="Consolas" w:eastAsia="Times New Roman" w:hAnsi="Consolas" w:cs="Times New Roman"/>
@@ -31907,7 +31406,6 @@
         <w:t xml:space="preserve">            </w:t>
       </w:r>
       <w:proofErr w:type="spellStart"/>
-      <w:proofErr w:type="gramStart"/>
       <w:r>
         <w:rPr>
           <w:rFonts w:ascii="Consolas" w:eastAsia="Times New Roman" w:hAnsi="Consolas" w:cs="Times New Roman"/>
@@ -31939,7 +31437,6 @@
         <w:t>append</w:t>
       </w:r>
       <w:proofErr w:type="spellEnd"/>
-      <w:proofErr w:type="gramEnd"/>
       <w:r>
         <w:rPr>
           <w:rFonts w:ascii="Consolas" w:eastAsia="Times New Roman" w:hAnsi="Consolas" w:cs="Times New Roman"/>
@@ -32197,7 +31694,6 @@
         <w:t xml:space="preserve">    </w:t>
       </w:r>
       <w:proofErr w:type="spellStart"/>
-      <w:proofErr w:type="gramStart"/>
       <w:r>
         <w:rPr>
           <w:rFonts w:ascii="Consolas" w:eastAsia="Times New Roman" w:hAnsi="Consolas" w:cs="Times New Roman"/>
@@ -32229,7 +31725,6 @@
         <w:t>write</w:t>
       </w:r>
       <w:proofErr w:type="spellEnd"/>
-      <w:proofErr w:type="gramEnd"/>
       <w:r>
         <w:rPr>
           <w:rFonts w:ascii="Consolas" w:eastAsia="Times New Roman" w:hAnsi="Consolas" w:cs="Times New Roman"/>
@@ -32359,15 +31854,7 @@
         <w:t xml:space="preserve"> parancssori eszköz segítségével hajtjuk végre. </w:t>
       </w:r>
       <w:r>
-        <w:t>A -</w:t>
-      </w:r>
-      <w:proofErr w:type="gramStart"/>
-      <w:r>
-        <w:t>h</w:t>
-      </w:r>
-      <w:proofErr w:type="gramEnd"/>
-      <w:r>
-        <w:t xml:space="preserve"> kapcsoló meghatározza a bróker elérési címét, a -t a téma nevét é</w:t>
+        <w:t>A -h kapcsoló meghatározza a bróker elérési címét, a -t a téma nevét é</w:t>
       </w:r>
       <w:r>
         <w:t>s</w:t>
@@ -32419,20 +31906,8 @@
           <w:szCs w:val="21"/>
           <w:lang w:eastAsia="en-GB"/>
         </w:rPr>
-        <w:t>-</w:t>
-      </w:r>
-      <w:proofErr w:type="gramStart"/>
-      <w:r>
-        <w:rPr>
-          <w:rFonts w:ascii="Consolas" w:eastAsia="Times New Roman" w:hAnsi="Consolas" w:cs="Times New Roman"/>
-          <w:color w:val="569CD6"/>
-          <w:sz w:val="21"/>
-          <w:szCs w:val="21"/>
-          <w:lang w:eastAsia="en-GB"/>
-        </w:rPr>
-        <w:t>h</w:t>
-      </w:r>
-      <w:proofErr w:type="gramEnd"/>
+        <w:t>-h</w:t>
+      </w:r>
       <w:r>
         <w:rPr>
           <w:rFonts w:ascii="Consolas" w:eastAsia="Times New Roman" w:hAnsi="Consolas" w:cs="Times New Roman"/>
@@ -32615,7 +32090,6 @@
       <w:r>
         <w:t xml:space="preserve">A „*” helyettesítő karakter a </w:t>
       </w:r>
-      <w:proofErr w:type="gramStart"/>
       <w:r>
         <w:rPr>
           <w:i/>
@@ -32623,7 +32097,6 @@
         </w:rPr>
         <w:t>*.musicxml</w:t>
       </w:r>
-      <w:proofErr w:type="gramEnd"/>
       <w:r>
         <w:t xml:space="preserve">  fájlnévben olyan megfontolásból lett használva, hogy a </w:t>
       </w:r>

</xml_diff>